<commit_message>
Added expected and actual results
</commit_message>
<xml_diff>
--- a/Taskboard/D5/testing strategy.docx
+++ b/Taskboard/D5/testing strategy.docx
@@ -42,17 +42,249 @@
     </w:p>
     <w:p>
       <w:r>
+        <w:t>How to open ‘Batch edit tags’:</w:t>
+      </w:r>
+    </w:p>
+    <w:p>
+      <w:pPr>
+        <w:pStyle w:val="ListParagraph"/>
+        <w:numPr>
+          <w:ilvl w:val="0"/>
+          <w:numId w:val="3"/>
+        </w:numPr>
+      </w:pPr>
+      <w:r>
+        <w:t xml:space="preserve">Open </w:t>
+      </w:r>
+      <w:proofErr w:type="spellStart"/>
+      <w:r>
+        <w:t>Zotero</w:t>
+      </w:r>
+      <w:proofErr w:type="spellEnd"/>
+    </w:p>
+    <w:p>
+      <w:pPr>
+        <w:pStyle w:val="ListParagraph"/>
+        <w:numPr>
+          <w:ilvl w:val="0"/>
+          <w:numId w:val="3"/>
+        </w:numPr>
+      </w:pPr>
+      <w:r>
+        <w:t xml:space="preserve">Click Gear menu </w:t>
+      </w:r>
+      <w:r>
+        <w:rPr>
+          <w:noProof/>
+          <w:lang w:eastAsia="en-US"/>
+        </w:rPr>
+        <w:drawing>
+          <wp:inline distT="0" distB="0" distL="0" distR="0" wp14:anchorId="24FA2612" wp14:editId="0B727BA7">
+            <wp:extent cx="168239" cy="158892"/>
+            <wp:effectExtent l="0" t="0" r="10160" b="0"/>
+            <wp:docPr id="1" name="Picture 1"/>
+            <wp:cNvGraphicFramePr>
+              <a:graphicFrameLocks xmlns:a="http://schemas.openxmlformats.org/drawingml/2006/main" noChangeAspect="1"/>
+            </wp:cNvGraphicFramePr>
+            <a:graphic xmlns:a="http://schemas.openxmlformats.org/drawingml/2006/main">
+              <a:graphicData uri="http://schemas.openxmlformats.org/drawingml/2006/picture">
+                <pic:pic xmlns:pic="http://schemas.openxmlformats.org/drawingml/2006/picture">
+                  <pic:nvPicPr>
+                    <pic:cNvPr id="0" name="Screen Shot 2015-12-03 at 3.18.01 PM.png"/>
+                    <pic:cNvPicPr/>
+                  </pic:nvPicPr>
+                  <pic:blipFill>
+                    <a:blip r:embed="rId6">
+                      <a:extLst>
+                        <a:ext uri="{28A0092B-C50C-407E-A947-70E740481C1C}">
+                          <a14:useLocalDpi xmlns:a14="http://schemas.microsoft.com/office/drawing/2010/main" val="0"/>
+                        </a:ext>
+                      </a:extLst>
+                    </a:blip>
+                    <a:stretch>
+                      <a:fillRect/>
+                    </a:stretch>
+                  </pic:blipFill>
+                  <pic:spPr>
+                    <a:xfrm>
+                      <a:off x="0" y="0"/>
+                      <a:ext cx="168239" cy="158892"/>
+                    </a:xfrm>
+                    <a:prstGeom prst="rect">
+                      <a:avLst/>
+                    </a:prstGeom>
+                  </pic:spPr>
+                </pic:pic>
+              </a:graphicData>
+            </a:graphic>
+          </wp:inline>
+        </w:drawing>
+      </w:r>
+    </w:p>
+    <w:p>
+      <w:pPr>
+        <w:pStyle w:val="ListParagraph"/>
+        <w:numPr>
+          <w:ilvl w:val="0"/>
+          <w:numId w:val="3"/>
+        </w:numPr>
+      </w:pPr>
+      <w:r>
+        <w:t>Click ‘</w:t>
+      </w:r>
+      <w:proofErr w:type="spellStart"/>
+      <w:r>
+        <w:t>Zotero</w:t>
+      </w:r>
+      <w:proofErr w:type="spellEnd"/>
+      <w:r>
+        <w:t xml:space="preserve"> </w:t>
+      </w:r>
+      <w:proofErr w:type="spellStart"/>
+      <w:r>
+        <w:t>EXTended</w:t>
+      </w:r>
+      <w:proofErr w:type="spellEnd"/>
+      <w:r>
+        <w:t>’ -&gt; ‘Batch edit tags</w:t>
+      </w:r>
+      <w:proofErr w:type="gramStart"/>
+      <w:r>
+        <w:t>..</w:t>
+      </w:r>
+      <w:proofErr w:type="gramEnd"/>
+      <w:r>
+        <w:t>’</w:t>
+      </w:r>
+    </w:p>
+    <w:p/>
+    <w:p>
+      <w:r>
+        <w:t>How to open ‘Batch edit tags’:</w:t>
+      </w:r>
+    </w:p>
+    <w:p>
+      <w:pPr>
+        <w:pStyle w:val="ListParagraph"/>
+        <w:numPr>
+          <w:ilvl w:val="0"/>
+          <w:numId w:val="5"/>
+        </w:numPr>
+      </w:pPr>
+      <w:r>
+        <w:t xml:space="preserve">Open </w:t>
+      </w:r>
+      <w:proofErr w:type="spellStart"/>
+      <w:r>
+        <w:t>Zotero</w:t>
+      </w:r>
+      <w:proofErr w:type="spellEnd"/>
+    </w:p>
+    <w:p>
+      <w:pPr>
+        <w:pStyle w:val="ListParagraph"/>
+        <w:numPr>
+          <w:ilvl w:val="0"/>
+          <w:numId w:val="5"/>
+        </w:numPr>
+      </w:pPr>
+      <w:r>
+        <w:t xml:space="preserve">Click Gear menu </w:t>
+      </w:r>
+      <w:r>
+        <w:rPr>
+          <w:noProof/>
+          <w:lang w:eastAsia="en-US"/>
+        </w:rPr>
+        <w:drawing>
+          <wp:inline distT="0" distB="0" distL="0" distR="0" wp14:anchorId="2EF93189" wp14:editId="28EE2399">
+            <wp:extent cx="168239" cy="158892"/>
+            <wp:effectExtent l="0" t="0" r="10160" b="0"/>
+            <wp:docPr id="7" name="Picture 7"/>
+            <wp:cNvGraphicFramePr>
+              <a:graphicFrameLocks xmlns:a="http://schemas.openxmlformats.org/drawingml/2006/main" noChangeAspect="1"/>
+            </wp:cNvGraphicFramePr>
+            <a:graphic xmlns:a="http://schemas.openxmlformats.org/drawingml/2006/main">
+              <a:graphicData uri="http://schemas.openxmlformats.org/drawingml/2006/picture">
+                <pic:pic xmlns:pic="http://schemas.openxmlformats.org/drawingml/2006/picture">
+                  <pic:nvPicPr>
+                    <pic:cNvPr id="0" name="Screen Shot 2015-12-03 at 3.18.01 PM.png"/>
+                    <pic:cNvPicPr/>
+                  </pic:nvPicPr>
+                  <pic:blipFill>
+                    <a:blip r:embed="rId6">
+                      <a:extLst>
+                        <a:ext uri="{28A0092B-C50C-407E-A947-70E740481C1C}">
+                          <a14:useLocalDpi xmlns:a14="http://schemas.microsoft.com/office/drawing/2010/main" val="0"/>
+                        </a:ext>
+                      </a:extLst>
+                    </a:blip>
+                    <a:stretch>
+                      <a:fillRect/>
+                    </a:stretch>
+                  </pic:blipFill>
+                  <pic:spPr>
+                    <a:xfrm>
+                      <a:off x="0" y="0"/>
+                      <a:ext cx="168239" cy="158892"/>
+                    </a:xfrm>
+                    <a:prstGeom prst="rect">
+                      <a:avLst/>
+                    </a:prstGeom>
+                  </pic:spPr>
+                </pic:pic>
+              </a:graphicData>
+            </a:graphic>
+          </wp:inline>
+        </w:drawing>
+      </w:r>
+    </w:p>
+    <w:p>
+      <w:pPr>
+        <w:pStyle w:val="ListParagraph"/>
+        <w:numPr>
+          <w:ilvl w:val="0"/>
+          <w:numId w:val="5"/>
+        </w:numPr>
+      </w:pPr>
+      <w:r>
+        <w:t>Click ‘</w:t>
+      </w:r>
+      <w:proofErr w:type="spellStart"/>
+      <w:r>
+        <w:t>Zotero</w:t>
+      </w:r>
+      <w:proofErr w:type="spellEnd"/>
+      <w:r>
+        <w:t xml:space="preserve"> </w:t>
+      </w:r>
+      <w:proofErr w:type="spellStart"/>
+      <w:r>
+        <w:t>EXTended</w:t>
+      </w:r>
+      <w:proofErr w:type="spellEnd"/>
+      <w:r>
+        <w:t>’ -&gt; ‘Custom output styles</w:t>
+      </w:r>
+      <w:proofErr w:type="gramStart"/>
+      <w:r>
+        <w:t>..</w:t>
+      </w:r>
+      <w:proofErr w:type="gramEnd"/>
+      <w:r>
+        <w:t>’</w:t>
+      </w:r>
+    </w:p>
+    <w:p/>
+    <w:p>
+      <w:r>
+        <w:rPr>
+          <w:highlight w:val="yellow"/>
+        </w:rPr>
         <w:t>We put snapshots for some of our test cases for examples.</w:t>
       </w:r>
     </w:p>
-    <w:p>
-      <w:pPr>
-        <w:rPr>
-          <w:sz w:val="20"/>
-          <w:szCs w:val="20"/>
-        </w:rPr>
-      </w:pPr>
-    </w:p>
+    <w:p/>
     <w:p>
       <w:pPr>
         <w:ind w:firstLine="360"/>
@@ -78,6 +310,14 @@
         </w:rPr>
         <w:t xml:space="preserve"> tags</w:t>
       </w:r>
+      <w:r>
+        <w:rPr>
+          <w:b/>
+          <w:sz w:val="28"/>
+          <w:szCs w:val="28"/>
+        </w:rPr>
+        <w:t>:</w:t>
+      </w:r>
     </w:p>
     <w:p>
       <w:pPr>
@@ -89,6 +329,47 @@
       </w:pPr>
       <w:r>
         <w:t>Add no tag.</w:t>
+      </w:r>
+    </w:p>
+    <w:p>
+      <w:pPr>
+        <w:pStyle w:val="ListParagraph"/>
+        <w:numPr>
+          <w:ilvl w:val="0"/>
+          <w:numId w:val="6"/>
+        </w:numPr>
+      </w:pPr>
+      <w:r>
+        <w:t>Expected result: The message in the textbox for a new tag is changed from ‘</w:t>
+      </w:r>
+      <w:proofErr w:type="spellStart"/>
+      <w:r>
+        <w:t>eg</w:t>
+      </w:r>
+      <w:proofErr w:type="spellEnd"/>
+      <w:r>
+        <w:t xml:space="preserve"> science’ to </w:t>
+      </w:r>
+    </w:p>
+    <w:p>
+      <w:pPr>
+        <w:pStyle w:val="ListParagraph"/>
+        <w:ind w:left="2160" w:firstLine="720"/>
+      </w:pPr>
+      <w:r>
+        <w:t xml:space="preserve">     ‘You forgot to give a tag!’</w:t>
+      </w:r>
+    </w:p>
+    <w:p>
+      <w:pPr>
+        <w:pStyle w:val="ListParagraph"/>
+        <w:numPr>
+          <w:ilvl w:val="0"/>
+          <w:numId w:val="6"/>
+        </w:numPr>
+      </w:pPr>
+      <w:r>
+        <w:t>Actual result: the same result as expected result.</w:t>
       </w:r>
     </w:p>
     <w:p>
@@ -113,7 +394,7 @@
                     <pic:cNvPicPr/>
                   </pic:nvPicPr>
                   <pic:blipFill>
-                    <a:blip r:embed="rId6">
+                    <a:blip r:embed="rId7">
                       <a:extLst>
                         <a:ext uri="{28A0092B-C50C-407E-A947-70E740481C1C}">
                           <a14:useLocalDpi xmlns:a14="http://schemas.microsoft.com/office/drawing/2010/main" val="0"/>
@@ -163,7 +444,7 @@
                     <pic:cNvPicPr/>
                   </pic:nvPicPr>
                   <pic:blipFill>
-                    <a:blip r:embed="rId7">
+                    <a:blip r:embed="rId8">
                       <a:extLst>
                         <a:ext uri="{28A0092B-C50C-407E-A947-70E740481C1C}">
                           <a14:useLocalDpi xmlns:a14="http://schemas.microsoft.com/office/drawing/2010/main" val="0"/>
@@ -208,10 +489,83 @@
         <w:pStyle w:val="ListParagraph"/>
         <w:numPr>
           <w:ilvl w:val="0"/>
+          <w:numId w:val="6"/>
+        </w:numPr>
+      </w:pPr>
+      <w:r>
+        <w:t>Expected result: A pop-up window shows up with ‘No items selected’ message.</w:t>
+      </w:r>
+    </w:p>
+    <w:p>
+      <w:pPr>
+        <w:pStyle w:val="ListParagraph"/>
+        <w:numPr>
+          <w:ilvl w:val="0"/>
+          <w:numId w:val="6"/>
+        </w:numPr>
+      </w:pPr>
+      <w:r>
+        <w:t>Actual result: the same result as expected result.</w:t>
+      </w:r>
+    </w:p>
+    <w:p>
+      <w:pPr>
+        <w:pStyle w:val="ListParagraph"/>
+        <w:ind w:left="1440"/>
+      </w:pPr>
+    </w:p>
+    <w:p>
+      <w:pPr>
+        <w:pStyle w:val="ListParagraph"/>
+        <w:ind w:left="1440"/>
+      </w:pPr>
+    </w:p>
+    <w:p>
+      <w:pPr>
+        <w:pStyle w:val="ListParagraph"/>
+        <w:ind w:left="1440"/>
+      </w:pPr>
+    </w:p>
+    <w:p>
+      <w:pPr>
+        <w:pStyle w:val="ListParagraph"/>
+        <w:ind w:left="1440"/>
+      </w:pPr>
+    </w:p>
+    <w:p>
+      <w:pPr>
+        <w:pStyle w:val="ListParagraph"/>
+        <w:ind w:left="1440"/>
+      </w:pPr>
+    </w:p>
+    <w:p>
+      <w:pPr>
+        <w:pStyle w:val="ListParagraph"/>
+        <w:ind w:left="1440"/>
+      </w:pPr>
+    </w:p>
+    <w:p>
+      <w:pPr>
+        <w:pStyle w:val="ListParagraph"/>
+        <w:ind w:left="1440"/>
+      </w:pPr>
+    </w:p>
+    <w:p>
+      <w:pPr>
+        <w:pStyle w:val="ListParagraph"/>
+        <w:ind w:left="1440"/>
+      </w:pPr>
+    </w:p>
+    <w:p>
+      <w:pPr>
+        <w:pStyle w:val="ListParagraph"/>
+        <w:numPr>
+          <w:ilvl w:val="0"/>
           <w:numId w:val="1"/>
         </w:numPr>
       </w:pPr>
       <w:r>
+        <w:lastRenderedPageBreak/>
         <w:t>Add a</w:t>
       </w:r>
       <w:r>
@@ -219,6 +573,30 @@
       </w:r>
       <w:r>
         <w:t xml:space="preserve"> item selected)</w:t>
+      </w:r>
+    </w:p>
+    <w:p>
+      <w:pPr>
+        <w:pStyle w:val="ListParagraph"/>
+        <w:numPr>
+          <w:ilvl w:val="0"/>
+          <w:numId w:val="6"/>
+        </w:numPr>
+      </w:pPr>
+      <w:r>
+        <w:t>Expected result: A pop-up window shows up with ‘Tag was successfully added’ message.</w:t>
+      </w:r>
+    </w:p>
+    <w:p>
+      <w:pPr>
+        <w:pStyle w:val="ListParagraph"/>
+        <w:numPr>
+          <w:ilvl w:val="0"/>
+          <w:numId w:val="6"/>
+        </w:numPr>
+      </w:pPr>
+      <w:r>
+        <w:t>Actual result: the same result as expected result.</w:t>
       </w:r>
     </w:p>
     <w:p>
@@ -243,7 +621,7 @@
                     <pic:cNvPicPr/>
                   </pic:nvPicPr>
                   <pic:blipFill>
-                    <a:blip r:embed="rId8">
+                    <a:blip r:embed="rId9">
                       <a:extLst>
                         <a:ext uri="{28A0092B-C50C-407E-A947-70E740481C1C}">
                           <a14:useLocalDpi xmlns:a14="http://schemas.microsoft.com/office/drawing/2010/main" val="0"/>
@@ -293,7 +671,7 @@
                     <pic:cNvPicPr/>
                   </pic:nvPicPr>
                   <pic:blipFill>
-                    <a:blip r:embed="rId9">
+                    <a:blip r:embed="rId10">
                       <a:extLst>
                         <a:ext uri="{28A0092B-C50C-407E-A947-70E740481C1C}">
                           <a14:useLocalDpi xmlns:a14="http://schemas.microsoft.com/office/drawing/2010/main" val="0"/>
@@ -338,6 +716,39 @@
         <w:pStyle w:val="ListParagraph"/>
         <w:numPr>
           <w:ilvl w:val="0"/>
+          <w:numId w:val="6"/>
+        </w:numPr>
+      </w:pPr>
+      <w:r>
+        <w:t>Expected result:</w:t>
+      </w:r>
+      <w:r>
+        <w:t xml:space="preserve"> A pop-up window shows up with ‘Tag was successfully added’ message.</w:t>
+      </w:r>
+    </w:p>
+    <w:p>
+      <w:pPr>
+        <w:pStyle w:val="ListParagraph"/>
+        <w:numPr>
+          <w:ilvl w:val="0"/>
+          <w:numId w:val="6"/>
+        </w:numPr>
+      </w:pPr>
+      <w:r>
+        <w:t>Actual result: the same result as expected result.</w:t>
+      </w:r>
+    </w:p>
+    <w:p>
+      <w:pPr>
+        <w:pStyle w:val="ListParagraph"/>
+        <w:ind w:left="1440"/>
+      </w:pPr>
+    </w:p>
+    <w:p>
+      <w:pPr>
+        <w:pStyle w:val="ListParagraph"/>
+        <w:numPr>
+          <w:ilvl w:val="0"/>
           <w:numId w:val="1"/>
         </w:numPr>
       </w:pPr>
@@ -358,6 +769,36 @@
         <w:pStyle w:val="ListParagraph"/>
         <w:numPr>
           <w:ilvl w:val="0"/>
+          <w:numId w:val="6"/>
+        </w:numPr>
+      </w:pPr>
+      <w:r>
+        <w:t>Expected result: A pop-up window shows up with ‘No items selected’ message.</w:t>
+      </w:r>
+    </w:p>
+    <w:p>
+      <w:pPr>
+        <w:pStyle w:val="ListParagraph"/>
+        <w:numPr>
+          <w:ilvl w:val="0"/>
+          <w:numId w:val="6"/>
+        </w:numPr>
+      </w:pPr>
+      <w:r>
+        <w:t>Actual result: the same result as expected result.</w:t>
+      </w:r>
+    </w:p>
+    <w:p>
+      <w:pPr>
+        <w:pStyle w:val="ListParagraph"/>
+        <w:ind w:left="1440"/>
+      </w:pPr>
+    </w:p>
+    <w:p>
+      <w:pPr>
+        <w:pStyle w:val="ListParagraph"/>
+        <w:numPr>
+          <w:ilvl w:val="0"/>
           <w:numId w:val="1"/>
         </w:numPr>
       </w:pPr>
@@ -384,6 +825,36 @@
         <w:pStyle w:val="ListParagraph"/>
         <w:numPr>
           <w:ilvl w:val="0"/>
+          <w:numId w:val="6"/>
+        </w:numPr>
+      </w:pPr>
+      <w:r>
+        <w:t>Expected result: A pop-up window shows up with ‘Tag was successfully added’ message.</w:t>
+      </w:r>
+    </w:p>
+    <w:p>
+      <w:pPr>
+        <w:pStyle w:val="ListParagraph"/>
+        <w:numPr>
+          <w:ilvl w:val="0"/>
+          <w:numId w:val="6"/>
+        </w:numPr>
+      </w:pPr>
+      <w:r>
+        <w:t>Actual result: the same result as expected result.</w:t>
+      </w:r>
+    </w:p>
+    <w:p>
+      <w:pPr>
+        <w:pStyle w:val="ListParagraph"/>
+        <w:ind w:left="1440"/>
+      </w:pPr>
+    </w:p>
+    <w:p>
+      <w:pPr>
+        <w:pStyle w:val="ListParagraph"/>
+        <w:numPr>
+          <w:ilvl w:val="0"/>
           <w:numId w:val="1"/>
         </w:numPr>
       </w:pPr>
@@ -396,8 +867,50 @@
         <w:pStyle w:val="ListParagraph"/>
         <w:numPr>
           <w:ilvl w:val="0"/>
+          <w:numId w:val="6"/>
+        </w:numPr>
+      </w:pPr>
+      <w:r>
+        <w:t>Expected result: A pop-up window shows up with ‘Tag was successfully added’ message.</w:t>
+      </w:r>
+    </w:p>
+    <w:p>
+      <w:pPr>
+        <w:pStyle w:val="ListParagraph"/>
+        <w:ind w:left="2880"/>
+      </w:pPr>
+      <w:r>
+        <w:t xml:space="preserve">     But it does not add another tag with the same name.</w:t>
+      </w:r>
+    </w:p>
+    <w:p>
+      <w:pPr>
+        <w:pStyle w:val="ListParagraph"/>
+        <w:numPr>
+          <w:ilvl w:val="0"/>
+          <w:numId w:val="6"/>
+        </w:numPr>
+      </w:pPr>
+      <w:r>
+        <w:t>Actual result: the same result as expected result.</w:t>
+      </w:r>
+    </w:p>
+    <w:p>
+      <w:pPr>
+        <w:pStyle w:val="ListParagraph"/>
+        <w:ind w:left="1440"/>
+      </w:pPr>
+    </w:p>
+    <w:p>
+      <w:pPr>
+        <w:pStyle w:val="ListParagraph"/>
+        <w:numPr>
+          <w:ilvl w:val="0"/>
           <w:numId w:val="1"/>
         </w:numPr>
+        <w:rPr>
+          <w:rFonts w:hint="eastAsia"/>
+        </w:rPr>
       </w:pPr>
       <w:r>
         <w:t>Remove no items</w:t>
@@ -411,11 +924,78 @@
         <w:pStyle w:val="ListParagraph"/>
         <w:numPr>
           <w:ilvl w:val="0"/>
+          <w:numId w:val="6"/>
+        </w:numPr>
+      </w:pPr>
+      <w:r>
+        <w:t xml:space="preserve">Expected result: </w:t>
+      </w:r>
+      <w:r>
+        <w:rPr>
+          <w:rFonts w:ascii="바탕" w:eastAsia="바탕" w:hAnsi="바탕" w:cs="바탕"/>
+        </w:rPr>
+        <w:t>It does nothing.</w:t>
+      </w:r>
+    </w:p>
+    <w:p>
+      <w:pPr>
+        <w:pStyle w:val="ListParagraph"/>
+        <w:numPr>
+          <w:ilvl w:val="0"/>
+          <w:numId w:val="6"/>
+        </w:numPr>
+      </w:pPr>
+      <w:r>
+        <w:t>Actual result: the same result as expected result.</w:t>
+      </w:r>
+    </w:p>
+    <w:p/>
+    <w:p/>
+    <w:p/>
+    <w:p/>
+    <w:p/>
+    <w:p/>
+    <w:p/>
+    <w:p>
+      <w:pPr>
+        <w:pStyle w:val="ListParagraph"/>
+        <w:numPr>
+          <w:ilvl w:val="0"/>
           <w:numId w:val="1"/>
         </w:numPr>
       </w:pPr>
       <w:r>
         <w:t>Remove a single tag by checking a box.</w:t>
+      </w:r>
+    </w:p>
+    <w:p>
+      <w:pPr>
+        <w:pStyle w:val="ListParagraph"/>
+        <w:numPr>
+          <w:ilvl w:val="0"/>
+          <w:numId w:val="6"/>
+        </w:numPr>
+      </w:pPr>
+      <w:r>
+        <w:t xml:space="preserve">Expected result: </w:t>
+      </w:r>
+      <w:r>
+        <w:rPr>
+          <w:rFonts w:ascii="바탕" w:eastAsia="바탕" w:hAnsi="바탕" w:cs="바탕"/>
+        </w:rPr>
+        <w:t>It removes the tag that is checked.</w:t>
+      </w:r>
+    </w:p>
+    <w:p>
+      <w:pPr>
+        <w:pStyle w:val="ListParagraph"/>
+        <w:numPr>
+          <w:ilvl w:val="0"/>
+          <w:numId w:val="6"/>
+        </w:numPr>
+      </w:pPr>
+      <w:r>
+        <w:t>Actual result: the same result as expected result.</w:t>
       </w:r>
     </w:p>
     <w:p>
@@ -440,7 +1020,7 @@
                     <pic:cNvPicPr/>
                   </pic:nvPicPr>
                   <pic:blipFill>
-                    <a:blip r:embed="rId10">
+                    <a:blip r:embed="rId11">
                       <a:extLst>
                         <a:ext uri="{28A0092B-C50C-407E-A947-70E740481C1C}">
                           <a14:useLocalDpi xmlns:a14="http://schemas.microsoft.com/office/drawing/2010/main" val="0"/>
@@ -490,7 +1070,7 @@
                     <pic:cNvPicPr/>
                   </pic:nvPicPr>
                   <pic:blipFill>
-                    <a:blip r:embed="rId11">
+                    <a:blip r:embed="rId12">
                       <a:extLst>
                         <a:ext uri="{28A0092B-C50C-407E-A947-70E740481C1C}">
                           <a14:useLocalDpi xmlns:a14="http://schemas.microsoft.com/office/drawing/2010/main" val="0"/>
@@ -517,7 +1097,6 @@
         </w:drawing>
       </w:r>
     </w:p>
-    <w:p/>
     <w:p>
       <w:pPr>
         <w:pStyle w:val="ListParagraph"/>
@@ -535,6 +1114,30 @@
         <w:pStyle w:val="ListParagraph"/>
         <w:numPr>
           <w:ilvl w:val="0"/>
+          <w:numId w:val="6"/>
+        </w:numPr>
+      </w:pPr>
+      <w:r>
+        <w:t>Expected result: It removes the tags that are checked.</w:t>
+      </w:r>
+    </w:p>
+    <w:p>
+      <w:pPr>
+        <w:pStyle w:val="ListParagraph"/>
+        <w:numPr>
+          <w:ilvl w:val="0"/>
+          <w:numId w:val="6"/>
+        </w:numPr>
+      </w:pPr>
+      <w:r>
+        <w:t>Actual result: the same result as expected result.</w:t>
+      </w:r>
+    </w:p>
+    <w:p>
+      <w:pPr>
+        <w:pStyle w:val="ListParagraph"/>
+        <w:numPr>
+          <w:ilvl w:val="0"/>
           <w:numId w:val="1"/>
         </w:numPr>
       </w:pPr>
@@ -546,6 +1149,30 @@
       </w:r>
       <w:r>
         <w:t xml:space="preserve"> ‘Select All’ box.</w:t>
+      </w:r>
+    </w:p>
+    <w:p>
+      <w:pPr>
+        <w:pStyle w:val="ListParagraph"/>
+        <w:numPr>
+          <w:ilvl w:val="0"/>
+          <w:numId w:val="6"/>
+        </w:numPr>
+      </w:pPr>
+      <w:r>
+        <w:t>Expected result: It removes all the tags.</w:t>
+      </w:r>
+    </w:p>
+    <w:p>
+      <w:pPr>
+        <w:pStyle w:val="ListParagraph"/>
+        <w:numPr>
+          <w:ilvl w:val="0"/>
+          <w:numId w:val="6"/>
+        </w:numPr>
+      </w:pPr>
+      <w:r>
+        <w:t>Actual result: the same result as expected result.</w:t>
       </w:r>
     </w:p>
     <w:p>
@@ -570,7 +1197,7 @@
                     <pic:cNvPicPr/>
                   </pic:nvPicPr>
                   <pic:blipFill>
-                    <a:blip r:embed="rId12">
+                    <a:blip r:embed="rId13">
                       <a:extLst>
                         <a:ext uri="{28A0092B-C50C-407E-A947-70E740481C1C}">
                           <a14:useLocalDpi xmlns:a14="http://schemas.microsoft.com/office/drawing/2010/main" val="0"/>
@@ -620,7 +1247,7 @@
                     <pic:cNvPicPr/>
                   </pic:nvPicPr>
                   <pic:blipFill>
-                    <a:blip r:embed="rId13">
+                    <a:blip r:embed="rId14">
                       <a:extLst>
                         <a:ext uri="{28A0092B-C50C-407E-A947-70E740481C1C}">
                           <a14:useLocalDpi xmlns:a14="http://schemas.microsoft.com/office/drawing/2010/main" val="0"/>
@@ -647,7 +1274,6 @@
         </w:drawing>
       </w:r>
     </w:p>
-    <w:p/>
     <w:p>
       <w:pPr>
         <w:pStyle w:val="ListParagraph"/>
@@ -665,11 +1291,60 @@
         <w:pStyle w:val="ListParagraph"/>
         <w:numPr>
           <w:ilvl w:val="0"/>
+          <w:numId w:val="6"/>
+        </w:numPr>
+      </w:pPr>
+      <w:r>
+        <w:t>Expected result: It removes the tag that is searched and checked.</w:t>
+      </w:r>
+    </w:p>
+    <w:p>
+      <w:pPr>
+        <w:pStyle w:val="ListParagraph"/>
+        <w:numPr>
+          <w:ilvl w:val="0"/>
+          <w:numId w:val="6"/>
+        </w:numPr>
+      </w:pPr>
+      <w:r>
+        <w:t>Actual result: the same result as expected result.</w:t>
+      </w:r>
+    </w:p>
+    <w:p/>
+    <w:p>
+      <w:pPr>
+        <w:pStyle w:val="ListParagraph"/>
+        <w:numPr>
+          <w:ilvl w:val="0"/>
           <w:numId w:val="1"/>
         </w:numPr>
       </w:pPr>
       <w:r>
         <w:t>Search a tag using search box, and remove several tags that are searched.</w:t>
+      </w:r>
+    </w:p>
+    <w:p>
+      <w:pPr>
+        <w:pStyle w:val="ListParagraph"/>
+        <w:numPr>
+          <w:ilvl w:val="0"/>
+          <w:numId w:val="6"/>
+        </w:numPr>
+      </w:pPr>
+      <w:r>
+        <w:t>Expected result: It removes the tags that are searched and checked.</w:t>
+      </w:r>
+    </w:p>
+    <w:p>
+      <w:pPr>
+        <w:pStyle w:val="ListParagraph"/>
+        <w:numPr>
+          <w:ilvl w:val="0"/>
+          <w:numId w:val="6"/>
+        </w:numPr>
+      </w:pPr>
+      <w:r>
+        <w:t>Actual result: the same result as expected result.</w:t>
       </w:r>
     </w:p>
     <w:p>
@@ -694,7 +1369,7 @@
                     <pic:cNvPicPr/>
                   </pic:nvPicPr>
                   <pic:blipFill>
-                    <a:blip r:embed="rId14">
+                    <a:blip r:embed="rId15">
                       <a:extLst>
                         <a:ext uri="{28A0092B-C50C-407E-A947-70E740481C1C}">
                           <a14:useLocalDpi xmlns:a14="http://schemas.microsoft.com/office/drawing/2010/main" val="0"/>
@@ -741,53 +1416,6 @@
                 <pic:pic xmlns:pic="http://schemas.openxmlformats.org/drawingml/2006/picture">
                   <pic:nvPicPr>
                     <pic:cNvPr id="0" name="Screen Shot 2015-11-24 at 4.41.32 PM.png"/>
-                    <pic:cNvPicPr/>
-                  </pic:nvPicPr>
-                  <pic:blipFill>
-                    <a:blip r:embed="rId15">
-                      <a:extLst>
-                        <a:ext uri="{28A0092B-C50C-407E-A947-70E740481C1C}">
-                          <a14:useLocalDpi xmlns:a14="http://schemas.microsoft.com/office/drawing/2010/main" val="0"/>
-                        </a:ext>
-                      </a:extLst>
-                    </a:blip>
-                    <a:stretch>
-                      <a:fillRect/>
-                    </a:stretch>
-                  </pic:blipFill>
-                  <pic:spPr>
-                    <a:xfrm>
-                      <a:off x="0" y="0"/>
-                      <a:ext cx="3265900" cy="3978810"/>
-                    </a:xfrm>
-                    <a:prstGeom prst="rect">
-                      <a:avLst/>
-                    </a:prstGeom>
-                  </pic:spPr>
-                </pic:pic>
-              </a:graphicData>
-            </a:graphic>
-          </wp:inline>
-        </w:drawing>
-      </w:r>
-      <w:r>
-        <w:rPr>
-          <w:noProof/>
-          <w:lang w:eastAsia="en-US"/>
-        </w:rPr>
-        <w:drawing>
-          <wp:inline distT="0" distB="0" distL="0" distR="0" wp14:anchorId="1D774D1F" wp14:editId="4BBF6D1C">
-            <wp:extent cx="3265900" cy="3978810"/>
-            <wp:effectExtent l="0" t="0" r="10795" b="9525"/>
-            <wp:docPr id="14" name="Picture 14"/>
-            <wp:cNvGraphicFramePr>
-              <a:graphicFrameLocks xmlns:a="http://schemas.openxmlformats.org/drawingml/2006/main" noChangeAspect="1"/>
-            </wp:cNvGraphicFramePr>
-            <a:graphic xmlns:a="http://schemas.openxmlformats.org/drawingml/2006/main">
-              <a:graphicData uri="http://schemas.openxmlformats.org/drawingml/2006/picture">
-                <pic:pic xmlns:pic="http://schemas.openxmlformats.org/drawingml/2006/picture">
-                  <pic:nvPicPr>
-                    <pic:cNvPr id="0" name="Screen Shot 2015-11-24 at 4.42.02 PM.png"/>
                     <pic:cNvPicPr/>
                   </pic:nvPicPr>
                   <pic:blipFill>
@@ -818,6 +1446,53 @@
         </w:drawing>
       </w:r>
       <w:r>
+        <w:rPr>
+          <w:noProof/>
+          <w:lang w:eastAsia="en-US"/>
+        </w:rPr>
+        <w:drawing>
+          <wp:inline distT="0" distB="0" distL="0" distR="0" wp14:anchorId="1D774D1F" wp14:editId="4BBF6D1C">
+            <wp:extent cx="3265900" cy="3978810"/>
+            <wp:effectExtent l="0" t="0" r="10795" b="9525"/>
+            <wp:docPr id="14" name="Picture 14"/>
+            <wp:cNvGraphicFramePr>
+              <a:graphicFrameLocks xmlns:a="http://schemas.openxmlformats.org/drawingml/2006/main" noChangeAspect="1"/>
+            </wp:cNvGraphicFramePr>
+            <a:graphic xmlns:a="http://schemas.openxmlformats.org/drawingml/2006/main">
+              <a:graphicData uri="http://schemas.openxmlformats.org/drawingml/2006/picture">
+                <pic:pic xmlns:pic="http://schemas.openxmlformats.org/drawingml/2006/picture">
+                  <pic:nvPicPr>
+                    <pic:cNvPr id="0" name="Screen Shot 2015-11-24 at 4.42.02 PM.png"/>
+                    <pic:cNvPicPr/>
+                  </pic:nvPicPr>
+                  <pic:blipFill>
+                    <a:blip r:embed="rId17">
+                      <a:extLst>
+                        <a:ext uri="{28A0092B-C50C-407E-A947-70E740481C1C}">
+                          <a14:useLocalDpi xmlns:a14="http://schemas.microsoft.com/office/drawing/2010/main" val="0"/>
+                        </a:ext>
+                      </a:extLst>
+                    </a:blip>
+                    <a:stretch>
+                      <a:fillRect/>
+                    </a:stretch>
+                  </pic:blipFill>
+                  <pic:spPr>
+                    <a:xfrm>
+                      <a:off x="0" y="0"/>
+                      <a:ext cx="3265900" cy="3978810"/>
+                    </a:xfrm>
+                    <a:prstGeom prst="rect">
+                      <a:avLst/>
+                    </a:prstGeom>
+                  </pic:spPr>
+                </pic:pic>
+              </a:graphicData>
+            </a:graphic>
+          </wp:inline>
+        </w:drawing>
+      </w:r>
+      <w:r>
         <w:t xml:space="preserve">  </w:t>
       </w:r>
       <w:r>
@@ -841,7 +1516,7 @@
                     <pic:cNvPicPr/>
                   </pic:nvPicPr>
                   <pic:blipFill>
-                    <a:blip r:embed="rId17">
+                    <a:blip r:embed="rId18">
                       <a:extLst>
                         <a:ext uri="{28A0092B-C50C-407E-A947-70E740481C1C}">
                           <a14:useLocalDpi xmlns:a14="http://schemas.microsoft.com/office/drawing/2010/main" val="0"/>
@@ -870,12 +1545,6 @@
     </w:p>
     <w:p/>
     <w:p/>
-    <w:p/>
-    <w:p/>
-    <w:p/>
-    <w:p/>
-    <w:p/>
-    <w:p/>
     <w:p>
       <w:pPr>
         <w:pStyle w:val="ListParagraph"/>
@@ -885,8 +1554,58 @@
         </w:numPr>
       </w:pPr>
       <w:r>
-        <w:t>Search a tag using search box, and remove all tags that are searched using ‘Select All’.</w:t>
-      </w:r>
+        <w:t>Search a</w:t>
+      </w:r>
+      <w:r>
+        <w:t xml:space="preserve"> tag using search box, and re</w:t>
+      </w:r>
+      <w:r>
+        <w:t>move all tags that are searched</w:t>
+      </w:r>
+    </w:p>
+    <w:p>
+      <w:pPr>
+        <w:pStyle w:val="ListParagraph"/>
+        <w:ind w:left="1440" w:firstLine="720"/>
+      </w:pPr>
+      <w:proofErr w:type="gramStart"/>
+      <w:r>
+        <w:t>using</w:t>
+      </w:r>
+      <w:proofErr w:type="gramEnd"/>
+      <w:r>
+        <w:t xml:space="preserve"> ‘Select All’.</w:t>
+      </w:r>
+    </w:p>
+    <w:p>
+      <w:pPr>
+        <w:pStyle w:val="ListParagraph"/>
+        <w:numPr>
+          <w:ilvl w:val="0"/>
+          <w:numId w:val="6"/>
+        </w:numPr>
+      </w:pPr>
+      <w:r>
+        <w:t>Expected result: It removes all the tags that are searched and selected.</w:t>
+      </w:r>
+    </w:p>
+    <w:p>
+      <w:pPr>
+        <w:pStyle w:val="ListParagraph"/>
+        <w:numPr>
+          <w:ilvl w:val="0"/>
+          <w:numId w:val="6"/>
+        </w:numPr>
+      </w:pPr>
+      <w:r>
+        <w:t>Actual result: the same result as expected result.</w:t>
+      </w:r>
+    </w:p>
+    <w:p>
+      <w:pPr>
+        <w:pStyle w:val="ListParagraph"/>
+        <w:ind w:left="1440"/>
+      </w:pPr>
     </w:p>
     <w:p>
       <w:pPr>
@@ -898,6 +1617,46 @@
       </w:pPr>
       <w:r>
         <w:t>Edit no tags.</w:t>
+      </w:r>
+    </w:p>
+    <w:p>
+      <w:pPr>
+        <w:pStyle w:val="ListParagraph"/>
+        <w:numPr>
+          <w:ilvl w:val="0"/>
+          <w:numId w:val="6"/>
+        </w:numPr>
+      </w:pPr>
+      <w:r>
+        <w:t xml:space="preserve">Expected result: A pop-up window shows up with ‘0 tags successfully renamed’ </w:t>
+      </w:r>
+    </w:p>
+    <w:p>
+      <w:pPr>
+        <w:ind w:left="2880"/>
+      </w:pPr>
+      <w:r>
+        <w:t xml:space="preserve">     </w:t>
+      </w:r>
+      <w:proofErr w:type="gramStart"/>
+      <w:r>
+        <w:t>message</w:t>
+      </w:r>
+      <w:proofErr w:type="gramEnd"/>
+      <w:r>
+        <w:t>.</w:t>
+      </w:r>
+    </w:p>
+    <w:p>
+      <w:pPr>
+        <w:pStyle w:val="ListParagraph"/>
+        <w:numPr>
+          <w:ilvl w:val="0"/>
+          <w:numId w:val="6"/>
+        </w:numPr>
+      </w:pPr>
+      <w:r>
+        <w:t>Actual result: the same result as expected result.</w:t>
       </w:r>
     </w:p>
     <w:p>
@@ -923,7 +1682,7 @@
                     <pic:cNvPicPr/>
                   </pic:nvPicPr>
                   <pic:blipFill>
-                    <a:blip r:embed="rId18">
+                    <a:blip r:embed="rId19">
                       <a:extLst>
                         <a:ext uri="{28A0092B-C50C-407E-A947-70E740481C1C}">
                           <a14:useLocalDpi xmlns:a14="http://schemas.microsoft.com/office/drawing/2010/main" val="0"/>
@@ -977,7 +1736,7 @@
                     <pic:cNvPicPr/>
                   </pic:nvPicPr>
                   <pic:blipFill>
-                    <a:blip r:embed="rId19">
+                    <a:blip r:embed="rId20">
                       <a:extLst>
                         <a:ext uri="{28A0092B-C50C-407E-A947-70E740481C1C}">
                           <a14:useLocalDpi xmlns:a14="http://schemas.microsoft.com/office/drawing/2010/main" val="0"/>
@@ -1022,11 +1781,189 @@
         <w:pStyle w:val="ListParagraph"/>
         <w:numPr>
           <w:ilvl w:val="0"/>
+          <w:numId w:val="6"/>
+        </w:numPr>
+      </w:pPr>
+      <w:r>
+        <w:t xml:space="preserve">Expected result: A pop-up window shows up with ‘1 tags successfully renamed’ </w:t>
+      </w:r>
+    </w:p>
+    <w:p>
+      <w:pPr>
+        <w:ind w:left="2880"/>
+      </w:pPr>
+      <w:r>
+        <w:t xml:space="preserve">     </w:t>
+      </w:r>
+      <w:proofErr w:type="gramStart"/>
+      <w:r>
+        <w:t>message</w:t>
+      </w:r>
+      <w:proofErr w:type="gramEnd"/>
+      <w:r>
+        <w:t>.</w:t>
+      </w:r>
+    </w:p>
+    <w:p>
+      <w:pPr>
+        <w:pStyle w:val="ListParagraph"/>
+        <w:numPr>
+          <w:ilvl w:val="0"/>
+          <w:numId w:val="6"/>
+        </w:numPr>
+      </w:pPr>
+      <w:r>
+        <w:t>Actual result: the same result as expected result.</w:t>
+      </w:r>
+    </w:p>
+    <w:p>
+      <w:pPr>
+        <w:pStyle w:val="ListParagraph"/>
+      </w:pPr>
+    </w:p>
+    <w:p>
+      <w:pPr>
+        <w:pStyle w:val="ListParagraph"/>
+      </w:pPr>
+    </w:p>
+    <w:p>
+      <w:pPr>
+        <w:pStyle w:val="ListParagraph"/>
+      </w:pPr>
+    </w:p>
+    <w:p>
+      <w:pPr>
+        <w:pStyle w:val="ListParagraph"/>
+      </w:pPr>
+    </w:p>
+    <w:p>
+      <w:pPr>
+        <w:pStyle w:val="ListParagraph"/>
+      </w:pPr>
+    </w:p>
+    <w:p>
+      <w:pPr>
+        <w:pStyle w:val="ListParagraph"/>
+      </w:pPr>
+    </w:p>
+    <w:p>
+      <w:pPr>
+        <w:pStyle w:val="ListParagraph"/>
+      </w:pPr>
+    </w:p>
+    <w:p>
+      <w:pPr>
+        <w:pStyle w:val="ListParagraph"/>
+      </w:pPr>
+    </w:p>
+    <w:p>
+      <w:pPr>
+        <w:pStyle w:val="ListParagraph"/>
+      </w:pPr>
+    </w:p>
+    <w:p>
+      <w:pPr>
+        <w:pStyle w:val="ListParagraph"/>
+      </w:pPr>
+    </w:p>
+    <w:p>
+      <w:pPr>
+        <w:pStyle w:val="ListParagraph"/>
+      </w:pPr>
+    </w:p>
+    <w:p>
+      <w:pPr>
+        <w:pStyle w:val="ListParagraph"/>
+      </w:pPr>
+    </w:p>
+    <w:p>
+      <w:pPr>
+        <w:pStyle w:val="ListParagraph"/>
+      </w:pPr>
+    </w:p>
+    <w:p>
+      <w:pPr>
+        <w:pStyle w:val="ListParagraph"/>
+      </w:pPr>
+    </w:p>
+    <w:p>
+      <w:pPr>
+        <w:pStyle w:val="ListParagraph"/>
+      </w:pPr>
+    </w:p>
+    <w:p>
+      <w:pPr>
+        <w:pStyle w:val="ListParagraph"/>
+      </w:pPr>
+    </w:p>
+    <w:p>
+      <w:pPr>
+        <w:pStyle w:val="ListParagraph"/>
+      </w:pPr>
+    </w:p>
+    <w:p>
+      <w:pPr>
+        <w:pStyle w:val="ListParagraph"/>
+      </w:pPr>
+    </w:p>
+    <w:p>
+      <w:pPr>
+        <w:pStyle w:val="ListParagraph"/>
+        <w:numPr>
+          <w:ilvl w:val="0"/>
           <w:numId w:val="1"/>
         </w:numPr>
       </w:pPr>
       <w:r>
         <w:t>Edit several tags from the list.</w:t>
+      </w:r>
+    </w:p>
+    <w:p>
+      <w:pPr>
+        <w:pStyle w:val="ListParagraph"/>
+        <w:numPr>
+          <w:ilvl w:val="0"/>
+          <w:numId w:val="6"/>
+        </w:numPr>
+      </w:pPr>
+      <w:r>
+        <w:t xml:space="preserve">Expected result: A pop-up window shows up with ‘n tags successfully renamed’ </w:t>
+      </w:r>
+    </w:p>
+    <w:p>
+      <w:pPr>
+        <w:ind w:left="2880"/>
+      </w:pPr>
+      <w:r>
+        <w:t xml:space="preserve">     </w:t>
+      </w:r>
+      <w:proofErr w:type="gramStart"/>
+      <w:r>
+        <w:t>message</w:t>
+      </w:r>
+      <w:proofErr w:type="gramEnd"/>
+      <w:r>
+        <w:t>. (</w:t>
+      </w:r>
+      <w:proofErr w:type="gramStart"/>
+      <w:r>
+        <w:t>where</w:t>
+      </w:r>
+      <w:proofErr w:type="gramEnd"/>
+      <w:r>
+        <w:t xml:space="preserve"> n is the number of the tags that are renamed)</w:t>
+      </w:r>
+    </w:p>
+    <w:p>
+      <w:pPr>
+        <w:pStyle w:val="ListParagraph"/>
+        <w:numPr>
+          <w:ilvl w:val="0"/>
+          <w:numId w:val="6"/>
+        </w:numPr>
+      </w:pPr>
+      <w:r>
+        <w:t>Actual result: the same result as expected result.</w:t>
       </w:r>
     </w:p>
     <w:p>
@@ -1051,7 +1988,7 @@
                     <pic:cNvPicPr/>
                   </pic:nvPicPr>
                   <pic:blipFill>
-                    <a:blip r:embed="rId20">
+                    <a:blip r:embed="rId21">
                       <a:extLst>
                         <a:ext uri="{28A0092B-C50C-407E-A947-70E740481C1C}">
                           <a14:useLocalDpi xmlns:a14="http://schemas.microsoft.com/office/drawing/2010/main" val="0"/>
@@ -1101,7 +2038,7 @@
                     <pic:cNvPicPr/>
                   </pic:nvPicPr>
                   <pic:blipFill>
-                    <a:blip r:embed="rId21">
+                    <a:blip r:embed="rId22">
                       <a:extLst>
                         <a:ext uri="{28A0092B-C50C-407E-A947-70E740481C1C}">
                           <a14:useLocalDpi xmlns:a14="http://schemas.microsoft.com/office/drawing/2010/main" val="0"/>
@@ -1146,8 +2083,56 @@
         <w:pStyle w:val="ListParagraph"/>
         <w:numPr>
           <w:ilvl w:val="0"/>
+          <w:numId w:val="6"/>
+        </w:numPr>
+      </w:pPr>
+      <w:r>
+        <w:t xml:space="preserve">Expected result: A pop-up window shows up with ‘1 tags successfully renamed’ </w:t>
+      </w:r>
+    </w:p>
+    <w:p>
+      <w:pPr>
+        <w:ind w:left="2880"/>
+      </w:pPr>
+      <w:r>
+        <w:t xml:space="preserve">     </w:t>
+      </w:r>
+      <w:proofErr w:type="gramStart"/>
+      <w:r>
+        <w:t>message</w:t>
+      </w:r>
+      <w:proofErr w:type="gramEnd"/>
+      <w:r>
+        <w:t>.</w:t>
+      </w:r>
+    </w:p>
+    <w:p>
+      <w:pPr>
+        <w:pStyle w:val="ListParagraph"/>
+        <w:numPr>
+          <w:ilvl w:val="0"/>
+          <w:numId w:val="6"/>
+        </w:numPr>
+      </w:pPr>
+      <w:r>
+        <w:t>Actual result: the same result as expected result.</w:t>
+      </w:r>
+    </w:p>
+    <w:p>
+      <w:pPr>
+        <w:pStyle w:val="ListParagraph"/>
+      </w:pPr>
+    </w:p>
+    <w:p>
+      <w:pPr>
+        <w:pStyle w:val="ListParagraph"/>
+        <w:numPr>
+          <w:ilvl w:val="0"/>
           <w:numId w:val="1"/>
         </w:numPr>
+        <w:rPr>
+          <w:rFonts w:hint="eastAsia"/>
+        </w:rPr>
       </w:pPr>
       <w:r>
         <w:t>Search a tag and edit several tags that are searched.</w:t>
@@ -1158,6 +2143,68 @@
         <w:pStyle w:val="ListParagraph"/>
         <w:numPr>
           <w:ilvl w:val="0"/>
+          <w:numId w:val="6"/>
+        </w:numPr>
+      </w:pPr>
+      <w:r>
+        <w:t>Expected result: A pop-up window shows up with ‘</w:t>
+      </w:r>
+      <w:r>
+        <w:rPr>
+          <w:rFonts w:ascii="바탕" w:eastAsia="바탕" w:hAnsi="바탕" w:cs="바탕"/>
+        </w:rPr>
+        <w:t>n</w:t>
+      </w:r>
+      <w:r>
+        <w:t xml:space="preserve"> tags successfully renamed’ </w:t>
+      </w:r>
+    </w:p>
+    <w:p>
+      <w:pPr>
+        <w:ind w:left="2880"/>
+      </w:pPr>
+      <w:r>
+        <w:t xml:space="preserve">     </w:t>
+      </w:r>
+      <w:proofErr w:type="gramStart"/>
+      <w:r>
+        <w:t>message</w:t>
+      </w:r>
+      <w:proofErr w:type="gramEnd"/>
+      <w:r>
+        <w:t>. (</w:t>
+      </w:r>
+      <w:proofErr w:type="gramStart"/>
+      <w:r>
+        <w:t>where</w:t>
+      </w:r>
+      <w:proofErr w:type="gramEnd"/>
+      <w:r>
+        <w:t xml:space="preserve"> n is the number of tags that are renamed)</w:t>
+      </w:r>
+    </w:p>
+    <w:p>
+      <w:pPr>
+        <w:pStyle w:val="ListParagraph"/>
+        <w:numPr>
+          <w:ilvl w:val="0"/>
+          <w:numId w:val="6"/>
+        </w:numPr>
+      </w:pPr>
+      <w:r>
+        <w:t>Actual result: the same result as expected result.</w:t>
+      </w:r>
+    </w:p>
+    <w:p>
+      <w:pPr>
+        <w:pStyle w:val="ListParagraph"/>
+      </w:pPr>
+    </w:p>
+    <w:p>
+      <w:pPr>
+        <w:pStyle w:val="ListParagraph"/>
+        <w:numPr>
+          <w:ilvl w:val="0"/>
           <w:numId w:val="1"/>
         </w:numPr>
       </w:pPr>
@@ -1170,6 +2217,35 @@
         <w:pStyle w:val="ListParagraph"/>
         <w:numPr>
           <w:ilvl w:val="0"/>
+          <w:numId w:val="6"/>
+        </w:numPr>
+      </w:pPr>
+      <w:r>
+        <w:t>Expected result: It does nothing.</w:t>
+      </w:r>
+    </w:p>
+    <w:p>
+      <w:pPr>
+        <w:pStyle w:val="ListParagraph"/>
+        <w:numPr>
+          <w:ilvl w:val="0"/>
+          <w:numId w:val="6"/>
+        </w:numPr>
+      </w:pPr>
+      <w:r>
+        <w:t>Actual result: the same result as expected result.</w:t>
+      </w:r>
+    </w:p>
+    <w:p>
+      <w:pPr>
+        <w:pStyle w:val="ListParagraph"/>
+      </w:pPr>
+    </w:p>
+    <w:p>
+      <w:pPr>
+        <w:pStyle w:val="ListParagraph"/>
+        <w:numPr>
+          <w:ilvl w:val="0"/>
           <w:numId w:val="1"/>
         </w:numPr>
       </w:pPr>
@@ -1182,12 +2258,118 @@
         <w:pStyle w:val="ListParagraph"/>
         <w:numPr>
           <w:ilvl w:val="0"/>
+          <w:numId w:val="6"/>
+        </w:numPr>
+      </w:pPr>
+      <w:r>
+        <w:t>Expected result: It merges two tags into an existing tag.</w:t>
+      </w:r>
+    </w:p>
+    <w:p>
+      <w:pPr>
+        <w:pStyle w:val="ListParagraph"/>
+        <w:numPr>
+          <w:ilvl w:val="0"/>
+          <w:numId w:val="6"/>
+        </w:numPr>
+      </w:pPr>
+      <w:r>
+        <w:t>Actual result: the same result as expected result.</w:t>
+      </w:r>
+    </w:p>
+    <w:p>
+      <w:pPr>
+        <w:pStyle w:val="ListParagraph"/>
+      </w:pPr>
+    </w:p>
+    <w:p>
+      <w:pPr>
+        <w:pStyle w:val="ListParagraph"/>
+      </w:pPr>
+    </w:p>
+    <w:p>
+      <w:pPr>
+        <w:pStyle w:val="ListParagraph"/>
+      </w:pPr>
+    </w:p>
+    <w:p>
+      <w:pPr>
+        <w:pStyle w:val="ListParagraph"/>
+      </w:pPr>
+    </w:p>
+    <w:p>
+      <w:pPr>
+        <w:pStyle w:val="ListParagraph"/>
+      </w:pPr>
+    </w:p>
+    <w:p>
+      <w:pPr>
+        <w:pStyle w:val="ListParagraph"/>
+      </w:pPr>
+    </w:p>
+    <w:p>
+      <w:pPr>
+        <w:pStyle w:val="ListParagraph"/>
+      </w:pPr>
+    </w:p>
+    <w:p>
+      <w:pPr>
+        <w:pStyle w:val="ListParagraph"/>
+      </w:pPr>
+    </w:p>
+    <w:p>
+      <w:pPr>
+        <w:pStyle w:val="ListParagraph"/>
+      </w:pPr>
+    </w:p>
+    <w:p>
+      <w:pPr>
+        <w:pStyle w:val="ListParagraph"/>
+        <w:numPr>
+          <w:ilvl w:val="0"/>
           <w:numId w:val="1"/>
         </w:numPr>
       </w:pPr>
       <w:r>
         <w:t>Merge two tags into a new tag.</w:t>
       </w:r>
+    </w:p>
+    <w:p>
+      <w:pPr>
+        <w:pStyle w:val="ListParagraph"/>
+        <w:numPr>
+          <w:ilvl w:val="0"/>
+          <w:numId w:val="6"/>
+        </w:numPr>
+      </w:pPr>
+      <w:r>
+        <w:t xml:space="preserve">Expected result: It </w:t>
+      </w:r>
+      <w:proofErr w:type="gramStart"/>
+      <w:r>
+        <w:t>merge</w:t>
+      </w:r>
+      <w:proofErr w:type="gramEnd"/>
+      <w:r>
+        <w:t xml:space="preserve"> two tags into the new tag. </w:t>
+      </w:r>
+    </w:p>
+    <w:p>
+      <w:pPr>
+        <w:pStyle w:val="ListParagraph"/>
+        <w:numPr>
+          <w:ilvl w:val="0"/>
+          <w:numId w:val="6"/>
+        </w:numPr>
+      </w:pPr>
+      <w:r>
+        <w:t>Actual result: the same result as expected result.</w:t>
+      </w:r>
+    </w:p>
+    <w:p>
+      <w:pPr>
+        <w:pStyle w:val="ListParagraph"/>
+      </w:pPr>
     </w:p>
     <w:p>
       <w:r>
@@ -1211,7 +2393,7 @@
                     <pic:cNvPicPr/>
                   </pic:nvPicPr>
                   <pic:blipFill>
-                    <a:blip r:embed="rId22">
+                    <a:blip r:embed="rId23">
                       <a:extLst>
                         <a:ext uri="{28A0092B-C50C-407E-A947-70E740481C1C}">
                           <a14:useLocalDpi xmlns:a14="http://schemas.microsoft.com/office/drawing/2010/main" val="0"/>
@@ -1261,7 +2443,7 @@
                     <pic:cNvPicPr/>
                   </pic:nvPicPr>
                   <pic:blipFill>
-                    <a:blip r:embed="rId23">
+                    <a:blip r:embed="rId24">
                       <a:extLst>
                         <a:ext uri="{28A0092B-C50C-407E-A947-70E740481C1C}">
                           <a14:useLocalDpi xmlns:a14="http://schemas.microsoft.com/office/drawing/2010/main" val="0"/>
@@ -1308,7 +2490,7 @@
                     <pic:cNvPicPr/>
                   </pic:nvPicPr>
                   <pic:blipFill>
-                    <a:blip r:embed="rId24">
+                    <a:blip r:embed="rId25">
                       <a:extLst>
                         <a:ext uri="{28A0092B-C50C-407E-A947-70E740481C1C}">
                           <a14:useLocalDpi xmlns:a14="http://schemas.microsoft.com/office/drawing/2010/main" val="0"/>
@@ -1336,6 +2518,11 @@
       </w:r>
     </w:p>
     <w:p/>
+    <w:p/>
+    <w:p/>
+    <w:p/>
+    <w:p/>
+    <w:p/>
     <w:p>
       <w:pPr>
         <w:pStyle w:val="ListParagraph"/>
@@ -1353,6 +2540,35 @@
         <w:pStyle w:val="ListParagraph"/>
         <w:numPr>
           <w:ilvl w:val="0"/>
+          <w:numId w:val="6"/>
+        </w:numPr>
+      </w:pPr>
+      <w:r>
+        <w:t>Expected result: It merges several tags into the new tag.</w:t>
+      </w:r>
+    </w:p>
+    <w:p>
+      <w:pPr>
+        <w:pStyle w:val="ListParagraph"/>
+        <w:numPr>
+          <w:ilvl w:val="0"/>
+          <w:numId w:val="6"/>
+        </w:numPr>
+      </w:pPr>
+      <w:r>
+        <w:t>Actual result: the same result as expected result.</w:t>
+      </w:r>
+    </w:p>
+    <w:p>
+      <w:pPr>
+        <w:pStyle w:val="ListParagraph"/>
+      </w:pPr>
+    </w:p>
+    <w:p>
+      <w:pPr>
+        <w:pStyle w:val="ListParagraph"/>
+        <w:numPr>
+          <w:ilvl w:val="0"/>
           <w:numId w:val="1"/>
         </w:numPr>
       </w:pPr>
@@ -1365,6 +2581,31 @@
         <w:pStyle w:val="ListParagraph"/>
         <w:numPr>
           <w:ilvl w:val="0"/>
+          <w:numId w:val="6"/>
+        </w:numPr>
+      </w:pPr>
+      <w:r>
+        <w:t>Expected result: It merges several tags into the existing tag.</w:t>
+      </w:r>
+    </w:p>
+    <w:p>
+      <w:pPr>
+        <w:pStyle w:val="ListParagraph"/>
+        <w:numPr>
+          <w:ilvl w:val="0"/>
+          <w:numId w:val="6"/>
+        </w:numPr>
+      </w:pPr>
+      <w:r>
+        <w:t>Actual result: the same result as expected result.</w:t>
+      </w:r>
+    </w:p>
+    <w:p/>
+    <w:p>
+      <w:pPr>
+        <w:pStyle w:val="ListParagraph"/>
+        <w:numPr>
+          <w:ilvl w:val="0"/>
           <w:numId w:val="1"/>
         </w:numPr>
       </w:pPr>
@@ -1377,6 +2618,31 @@
         <w:pStyle w:val="ListParagraph"/>
         <w:numPr>
           <w:ilvl w:val="0"/>
+          <w:numId w:val="6"/>
+        </w:numPr>
+      </w:pPr>
+      <w:r>
+        <w:t>Expected result: It merges the tags that are searched into the new tag.</w:t>
+      </w:r>
+    </w:p>
+    <w:p>
+      <w:pPr>
+        <w:pStyle w:val="ListParagraph"/>
+        <w:numPr>
+          <w:ilvl w:val="0"/>
+          <w:numId w:val="6"/>
+        </w:numPr>
+      </w:pPr>
+      <w:r>
+        <w:t>Actual result: the same result as expected result.</w:t>
+      </w:r>
+    </w:p>
+    <w:p/>
+    <w:p>
+      <w:pPr>
+        <w:pStyle w:val="ListParagraph"/>
+        <w:numPr>
+          <w:ilvl w:val="0"/>
           <w:numId w:val="1"/>
         </w:numPr>
       </w:pPr>
@@ -1389,6 +2655,31 @@
         <w:pStyle w:val="ListParagraph"/>
         <w:numPr>
           <w:ilvl w:val="0"/>
+          <w:numId w:val="6"/>
+        </w:numPr>
+      </w:pPr>
+      <w:r>
+        <w:t>Expected result: It merges the tags that are searched into the existing tag.</w:t>
+      </w:r>
+    </w:p>
+    <w:p>
+      <w:pPr>
+        <w:pStyle w:val="ListParagraph"/>
+        <w:numPr>
+          <w:ilvl w:val="0"/>
+          <w:numId w:val="6"/>
+        </w:numPr>
+      </w:pPr>
+      <w:r>
+        <w:t>Actual result: the same result as expected result.</w:t>
+      </w:r>
+    </w:p>
+    <w:p/>
+    <w:p>
+      <w:pPr>
+        <w:pStyle w:val="ListParagraph"/>
+        <w:numPr>
+          <w:ilvl w:val="0"/>
           <w:numId w:val="1"/>
         </w:numPr>
       </w:pPr>
@@ -1402,6 +2693,65 @@
         <w:t xml:space="preserve"> ‘Select All’</w:t>
       </w:r>
       <w:r>
+        <w:t xml:space="preserve"> </w:t>
+      </w:r>
+    </w:p>
+    <w:p>
+      <w:pPr>
+        <w:pStyle w:val="ListParagraph"/>
+        <w:numPr>
+          <w:ilvl w:val="0"/>
+          <w:numId w:val="6"/>
+        </w:numPr>
+      </w:pPr>
+      <w:r>
+        <w:t>Expected result: It merges all the tags that are searched into the new tag.</w:t>
+      </w:r>
+    </w:p>
+    <w:p>
+      <w:pPr>
+        <w:pStyle w:val="ListParagraph"/>
+        <w:numPr>
+          <w:ilvl w:val="0"/>
+          <w:numId w:val="6"/>
+        </w:numPr>
+      </w:pPr>
+      <w:r>
+        <w:t>Actual result: the same result as expected result.</w:t>
+      </w:r>
+    </w:p>
+    <w:p/>
+    <w:p>
+      <w:pPr>
+        <w:pStyle w:val="ListParagraph"/>
+        <w:numPr>
+          <w:ilvl w:val="0"/>
+          <w:numId w:val="1"/>
+        </w:numPr>
+      </w:pPr>
+      <w:r>
+        <w:t xml:space="preserve">Search a tag and merge all searched tags into an existing tag </w:t>
+      </w:r>
+    </w:p>
+    <w:p>
+      <w:pPr>
+        <w:ind w:left="1440" w:firstLine="720"/>
+      </w:pPr>
+      <w:proofErr w:type="gramStart"/>
+      <w:r>
+        <w:t>by</w:t>
+      </w:r>
+      <w:proofErr w:type="gramEnd"/>
+      <w:r>
+        <w:t xml:space="preserve"> </w:t>
+      </w:r>
+      <w:r>
+        <w:t>checking</w:t>
+      </w:r>
+      <w:r>
+        <w:t xml:space="preserve"> ‘Select All’</w:t>
+      </w:r>
+      <w:r>
         <w:t xml:space="preserve"> box</w:t>
       </w:r>
       <w:r>
@@ -1413,25 +2763,88 @@
         <w:pStyle w:val="ListParagraph"/>
         <w:numPr>
           <w:ilvl w:val="0"/>
+          <w:numId w:val="6"/>
+        </w:numPr>
+      </w:pPr>
+      <w:r>
+        <w:t>Expected result: It merges all the tags that are searched into the existing tag.</w:t>
+      </w:r>
+    </w:p>
+    <w:p>
+      <w:pPr>
+        <w:pStyle w:val="ListParagraph"/>
+        <w:numPr>
+          <w:ilvl w:val="0"/>
+          <w:numId w:val="6"/>
+        </w:numPr>
+      </w:pPr>
+      <w:r>
+        <w:t>Actual result: the same result as expected result.</w:t>
+      </w:r>
+    </w:p>
+    <w:p/>
+    <w:p>
+      <w:pPr>
+        <w:pStyle w:val="ListParagraph"/>
+        <w:numPr>
+          <w:ilvl w:val="0"/>
           <w:numId w:val="1"/>
         </w:numPr>
       </w:pPr>
       <w:r>
-        <w:t xml:space="preserve">Search a tag and merge all searched tags into an existing tag by </w:t>
-      </w:r>
-      <w:r>
-        <w:t>checking</w:t>
-      </w:r>
-      <w:r>
-        <w:t xml:space="preserve"> ‘Select All’</w:t>
-      </w:r>
-      <w:r>
-        <w:t xml:space="preserve"> box</w:t>
-      </w:r>
-      <w:r>
-        <w:t>.</w:t>
-      </w:r>
-    </w:p>
+        <w:t>Search a tag and merge several tags into a new tag.</w:t>
+      </w:r>
+    </w:p>
+    <w:p>
+      <w:pPr>
+        <w:pStyle w:val="ListParagraph"/>
+        <w:numPr>
+          <w:ilvl w:val="0"/>
+          <w:numId w:val="6"/>
+        </w:numPr>
+      </w:pPr>
+      <w:r>
+        <w:t>Expected result: It merges the tags that are searched into the new tag.</w:t>
+      </w:r>
+    </w:p>
+    <w:p>
+      <w:pPr>
+        <w:pStyle w:val="ListParagraph"/>
+        <w:numPr>
+          <w:ilvl w:val="0"/>
+          <w:numId w:val="6"/>
+        </w:numPr>
+      </w:pPr>
+      <w:r>
+        <w:t>Actual result: the same result as expected result.</w:t>
+      </w:r>
+    </w:p>
+    <w:p/>
+    <w:p/>
+    <w:p/>
+    <w:p/>
+    <w:p/>
+    <w:p/>
+    <w:p/>
+    <w:p/>
+    <w:p/>
+    <w:p/>
+    <w:p/>
+    <w:p/>
+    <w:p/>
+    <w:p/>
+    <w:p/>
+    <w:p/>
+    <w:p/>
+    <w:p/>
+    <w:p/>
+    <w:p/>
+    <w:p/>
+    <w:p/>
+    <w:p/>
+    <w:p/>
+    <w:p/>
+    <w:p/>
     <w:p>
       <w:pPr>
         <w:pStyle w:val="ListParagraph"/>
@@ -1441,20 +2854,31 @@
         </w:numPr>
       </w:pPr>
       <w:r>
-        <w:t>Search a tag and merge several tags into a new tag.</w:t>
-      </w:r>
-    </w:p>
-    <w:p/>
-    <w:p>
-      <w:pPr>
-        <w:pStyle w:val="ListParagraph"/>
-        <w:numPr>
-          <w:ilvl w:val="0"/>
-          <w:numId w:val="1"/>
-        </w:numPr>
-      </w:pPr>
-      <w:r>
         <w:t>Search a tag and merge several tags into an existing tag.</w:t>
+      </w:r>
+    </w:p>
+    <w:p>
+      <w:pPr>
+        <w:pStyle w:val="ListParagraph"/>
+        <w:numPr>
+          <w:ilvl w:val="0"/>
+          <w:numId w:val="6"/>
+        </w:numPr>
+      </w:pPr>
+      <w:r>
+        <w:t>Expected result: It merges the tags that are searched into the existing tag.</w:t>
+      </w:r>
+    </w:p>
+    <w:p>
+      <w:pPr>
+        <w:pStyle w:val="ListParagraph"/>
+        <w:numPr>
+          <w:ilvl w:val="0"/>
+          <w:numId w:val="6"/>
+        </w:numPr>
+      </w:pPr>
+      <w:r>
+        <w:t>Actual result: the same result as expected result.</w:t>
       </w:r>
     </w:p>
     <w:p>
@@ -1479,7 +2903,7 @@
                     <pic:cNvPicPr/>
                   </pic:nvPicPr>
                   <pic:blipFill>
-                    <a:blip r:embed="rId25">
+                    <a:blip r:embed="rId26">
                       <a:extLst>
                         <a:ext uri="{28A0092B-C50C-407E-A947-70E740481C1C}">
                           <a14:useLocalDpi xmlns:a14="http://schemas.microsoft.com/office/drawing/2010/main" val="0"/>
@@ -1526,53 +2950,6 @@
                 <pic:pic xmlns:pic="http://schemas.openxmlformats.org/drawingml/2006/picture">
                   <pic:nvPicPr>
                     <pic:cNvPr id="0" name="Screen Shot 2015-11-24 at 5.21.22 PM.png"/>
-                    <pic:cNvPicPr/>
-                  </pic:nvPicPr>
-                  <pic:blipFill>
-                    <a:blip r:embed="rId26">
-                      <a:extLst>
-                        <a:ext uri="{28A0092B-C50C-407E-A947-70E740481C1C}">
-                          <a14:useLocalDpi xmlns:a14="http://schemas.microsoft.com/office/drawing/2010/main" val="0"/>
-                        </a:ext>
-                      </a:extLst>
-                    </a:blip>
-                    <a:stretch>
-                      <a:fillRect/>
-                    </a:stretch>
-                  </pic:blipFill>
-                  <pic:spPr>
-                    <a:xfrm>
-                      <a:off x="0" y="0"/>
-                      <a:ext cx="3265900" cy="3978810"/>
-                    </a:xfrm>
-                    <a:prstGeom prst="rect">
-                      <a:avLst/>
-                    </a:prstGeom>
-                  </pic:spPr>
-                </pic:pic>
-              </a:graphicData>
-            </a:graphic>
-          </wp:inline>
-        </w:drawing>
-      </w:r>
-      <w:r>
-        <w:rPr>
-          <w:noProof/>
-          <w:lang w:eastAsia="en-US"/>
-        </w:rPr>
-        <w:drawing>
-          <wp:inline distT="0" distB="0" distL="0" distR="0" wp14:anchorId="7DF6C188" wp14:editId="6F6F32D3">
-            <wp:extent cx="3265900" cy="3978810"/>
-            <wp:effectExtent l="0" t="0" r="10795" b="9525"/>
-            <wp:docPr id="27" name="Picture 27"/>
-            <wp:cNvGraphicFramePr>
-              <a:graphicFrameLocks xmlns:a="http://schemas.openxmlformats.org/drawingml/2006/main" noChangeAspect="1"/>
-            </wp:cNvGraphicFramePr>
-            <a:graphic xmlns:a="http://schemas.openxmlformats.org/drawingml/2006/main">
-              <a:graphicData uri="http://schemas.openxmlformats.org/drawingml/2006/picture">
-                <pic:pic xmlns:pic="http://schemas.openxmlformats.org/drawingml/2006/picture">
-                  <pic:nvPicPr>
-                    <pic:cNvPr id="0" name="Screen Shot 2015-11-24 at 5.21.56 PM.png"/>
                     <pic:cNvPicPr/>
                   </pic:nvPicPr>
                   <pic:blipFill>
@@ -1603,6 +2980,53 @@
         </w:drawing>
       </w:r>
       <w:r>
+        <w:rPr>
+          <w:noProof/>
+          <w:lang w:eastAsia="en-US"/>
+        </w:rPr>
+        <w:drawing>
+          <wp:inline distT="0" distB="0" distL="0" distR="0" wp14:anchorId="7DF6C188" wp14:editId="6F6F32D3">
+            <wp:extent cx="3265900" cy="3978810"/>
+            <wp:effectExtent l="0" t="0" r="10795" b="9525"/>
+            <wp:docPr id="27" name="Picture 27"/>
+            <wp:cNvGraphicFramePr>
+              <a:graphicFrameLocks xmlns:a="http://schemas.openxmlformats.org/drawingml/2006/main" noChangeAspect="1"/>
+            </wp:cNvGraphicFramePr>
+            <a:graphic xmlns:a="http://schemas.openxmlformats.org/drawingml/2006/main">
+              <a:graphicData uri="http://schemas.openxmlformats.org/drawingml/2006/picture">
+                <pic:pic xmlns:pic="http://schemas.openxmlformats.org/drawingml/2006/picture">
+                  <pic:nvPicPr>
+                    <pic:cNvPr id="0" name="Screen Shot 2015-11-24 at 5.21.56 PM.png"/>
+                    <pic:cNvPicPr/>
+                  </pic:nvPicPr>
+                  <pic:blipFill>
+                    <a:blip r:embed="rId28">
+                      <a:extLst>
+                        <a:ext uri="{28A0092B-C50C-407E-A947-70E740481C1C}">
+                          <a14:useLocalDpi xmlns:a14="http://schemas.microsoft.com/office/drawing/2010/main" val="0"/>
+                        </a:ext>
+                      </a:extLst>
+                    </a:blip>
+                    <a:stretch>
+                      <a:fillRect/>
+                    </a:stretch>
+                  </pic:blipFill>
+                  <pic:spPr>
+                    <a:xfrm>
+                      <a:off x="0" y="0"/>
+                      <a:ext cx="3265900" cy="3978810"/>
+                    </a:xfrm>
+                    <a:prstGeom prst="rect">
+                      <a:avLst/>
+                    </a:prstGeom>
+                  </pic:spPr>
+                </pic:pic>
+              </a:graphicData>
+            </a:graphic>
+          </wp:inline>
+        </w:drawing>
+      </w:r>
+      <w:r>
         <w:t xml:space="preserve">  </w:t>
       </w:r>
       <w:r>
@@ -1626,7 +3050,7 @@
                     <pic:cNvPicPr/>
                   </pic:nvPicPr>
                   <pic:blipFill>
-                    <a:blip r:embed="rId28">
+                    <a:blip r:embed="rId29">
                       <a:extLst>
                         <a:ext uri="{28A0092B-C50C-407E-A947-70E740481C1C}">
                           <a14:useLocalDpi xmlns:a14="http://schemas.microsoft.com/office/drawing/2010/main" val="0"/>
@@ -1655,6 +3079,10 @@
     </w:p>
     <w:p/>
     <w:p/>
+    <w:p/>
+    <w:p/>
+    <w:p/>
+    <w:p/>
     <w:p>
       <w:pPr>
         <w:ind w:firstLine="360"/>
@@ -1680,25 +3108,72 @@
         </w:rPr>
         <w:t>Custom output styles</w:t>
       </w:r>
-    </w:p>
-    <w:p>
-      <w:pPr>
-        <w:pStyle w:val="ListParagraph"/>
-        <w:numPr>
-          <w:ilvl w:val="0"/>
-          <w:numId w:val="2"/>
-        </w:numPr>
-      </w:pPr>
-      <w:r>
-        <w:t>Click ‘About’, ‘Search by name’, ‘Search by example’, ‘Visual editor’, or ‘Code editor’ to check those tabs are working.</w:t>
-      </w:r>
-    </w:p>
-    <w:p>
-      <w:pPr>
-        <w:pStyle w:val="ListParagraph"/>
-        <w:numPr>
-          <w:ilvl w:val="0"/>
-          <w:numId w:val="2"/>
+      <w:r>
+        <w:rPr>
+          <w:b/>
+          <w:sz w:val="28"/>
+          <w:szCs w:val="28"/>
+        </w:rPr>
+        <w:t>:</w:t>
+      </w:r>
+    </w:p>
+    <w:p>
+      <w:pPr>
+        <w:pStyle w:val="ListParagraph"/>
+        <w:numPr>
+          <w:ilvl w:val="0"/>
+          <w:numId w:val="8"/>
+        </w:numPr>
+      </w:pPr>
+      <w:r>
+        <w:t xml:space="preserve">Click ‘About’, ‘Search by name’, ‘Search by example’, ‘Visual editor’, or ‘Code </w:t>
+      </w:r>
+    </w:p>
+    <w:p>
+      <w:pPr>
+        <w:pStyle w:val="ListParagraph"/>
+        <w:ind w:left="1440" w:firstLine="720"/>
+      </w:pPr>
+      <w:proofErr w:type="gramStart"/>
+      <w:r>
+        <w:t>editor’</w:t>
+      </w:r>
+      <w:proofErr w:type="gramEnd"/>
+      <w:r>
+        <w:t xml:space="preserve"> to check those tabs are working.</w:t>
+      </w:r>
+    </w:p>
+    <w:p>
+      <w:pPr>
+        <w:pStyle w:val="ListParagraph"/>
+        <w:numPr>
+          <w:ilvl w:val="0"/>
+          <w:numId w:val="6"/>
+        </w:numPr>
+      </w:pPr>
+      <w:r>
+        <w:t>Expected result: It shows different pages by clicking different tabs.</w:t>
+      </w:r>
+    </w:p>
+    <w:p>
+      <w:pPr>
+        <w:pStyle w:val="ListParagraph"/>
+        <w:numPr>
+          <w:ilvl w:val="0"/>
+          <w:numId w:val="6"/>
+        </w:numPr>
+      </w:pPr>
+      <w:r>
+        <w:t>Actual result: the same result as expected result.</w:t>
+      </w:r>
+    </w:p>
+    <w:p/>
+    <w:p>
+      <w:pPr>
+        <w:pStyle w:val="ListParagraph"/>
+        <w:numPr>
+          <w:ilvl w:val="0"/>
+          <w:numId w:val="8"/>
         </w:numPr>
       </w:pPr>
       <w:r>
@@ -1710,7 +3185,32 @@
         <w:pStyle w:val="ListParagraph"/>
         <w:numPr>
           <w:ilvl w:val="0"/>
-          <w:numId w:val="2"/>
+          <w:numId w:val="6"/>
+        </w:numPr>
+      </w:pPr>
+      <w:r>
+        <w:t>Expected result: It shows the first example style.</w:t>
+      </w:r>
+    </w:p>
+    <w:p>
+      <w:pPr>
+        <w:pStyle w:val="ListParagraph"/>
+        <w:numPr>
+          <w:ilvl w:val="0"/>
+          <w:numId w:val="6"/>
+        </w:numPr>
+      </w:pPr>
+      <w:r>
+        <w:t>Actual result: the same result as expected result.</w:t>
+      </w:r>
+    </w:p>
+    <w:p/>
+    <w:p>
+      <w:pPr>
+        <w:pStyle w:val="ListParagraph"/>
+        <w:numPr>
+          <w:ilvl w:val="0"/>
+          <w:numId w:val="8"/>
         </w:numPr>
       </w:pPr>
       <w:r>
@@ -1722,7 +3222,36 @@
         <w:pStyle w:val="ListParagraph"/>
         <w:numPr>
           <w:ilvl w:val="0"/>
-          <w:numId w:val="2"/>
+          <w:numId w:val="6"/>
+        </w:numPr>
+      </w:pPr>
+      <w:r>
+        <w:t>Expected result: It shows the next example style.</w:t>
+      </w:r>
+    </w:p>
+    <w:p>
+      <w:pPr>
+        <w:pStyle w:val="ListParagraph"/>
+        <w:numPr>
+          <w:ilvl w:val="0"/>
+          <w:numId w:val="6"/>
+        </w:numPr>
+      </w:pPr>
+      <w:r>
+        <w:t>Actual result: the same result as expected result.</w:t>
+      </w:r>
+    </w:p>
+    <w:p>
+      <w:pPr>
+        <w:pStyle w:val="ListParagraph"/>
+      </w:pPr>
+    </w:p>
+    <w:p>
+      <w:pPr>
+        <w:pStyle w:val="ListParagraph"/>
+        <w:numPr>
+          <w:ilvl w:val="0"/>
+          <w:numId w:val="8"/>
         </w:numPr>
       </w:pPr>
       <w:r>
@@ -1734,7 +3263,36 @@
         <w:pStyle w:val="ListParagraph"/>
         <w:numPr>
           <w:ilvl w:val="0"/>
-          <w:numId w:val="2"/>
+          <w:numId w:val="6"/>
+        </w:numPr>
+      </w:pPr>
+      <w:r>
+        <w:t>Expected result: It shows the previous example style.</w:t>
+      </w:r>
+    </w:p>
+    <w:p>
+      <w:pPr>
+        <w:pStyle w:val="ListParagraph"/>
+        <w:numPr>
+          <w:ilvl w:val="0"/>
+          <w:numId w:val="6"/>
+        </w:numPr>
+      </w:pPr>
+      <w:r>
+        <w:t>Actual result: the same result as expected result.</w:t>
+      </w:r>
+    </w:p>
+    <w:p>
+      <w:pPr>
+        <w:pStyle w:val="ListParagraph"/>
+      </w:pPr>
+    </w:p>
+    <w:p>
+      <w:pPr>
+        <w:pStyle w:val="ListParagraph"/>
+        <w:numPr>
+          <w:ilvl w:val="0"/>
+          <w:numId w:val="8"/>
         </w:numPr>
       </w:pPr>
       <w:r>
@@ -1749,6 +3307,35 @@
       <w:r>
         <w:t xml:space="preserve"> from ‘About’ or ‘Search by name’.</w:t>
       </w:r>
+    </w:p>
+    <w:p>
+      <w:pPr>
+        <w:pStyle w:val="ListParagraph"/>
+        <w:numPr>
+          <w:ilvl w:val="0"/>
+          <w:numId w:val="6"/>
+        </w:numPr>
+      </w:pPr>
+      <w:r>
+        <w:t>Expected result: It shows ‘APA’ styles.</w:t>
+      </w:r>
+    </w:p>
+    <w:p>
+      <w:pPr>
+        <w:pStyle w:val="ListParagraph"/>
+        <w:numPr>
+          <w:ilvl w:val="0"/>
+          <w:numId w:val="6"/>
+        </w:numPr>
+      </w:pPr>
+      <w:r>
+        <w:t>Actual result: the same result as expected result.</w:t>
+      </w:r>
+    </w:p>
+    <w:p>
+      <w:pPr>
+        <w:pStyle w:val="ListParagraph"/>
+      </w:pPr>
     </w:p>
     <w:p>
       <w:r>
@@ -1769,55 +3356,6 @@
                 <pic:pic xmlns:pic="http://schemas.openxmlformats.org/drawingml/2006/picture">
                   <pic:nvPicPr>
                     <pic:cNvPr id="0" name="Screen Shot 2015-11-24 at 5.35.05 PM.png"/>
-                    <pic:cNvPicPr/>
-                  </pic:nvPicPr>
-                  <pic:blipFill>
-                    <a:blip r:embed="rId29">
-                      <a:extLst>
-                        <a:ext uri="{28A0092B-C50C-407E-A947-70E740481C1C}">
-                          <a14:useLocalDpi xmlns:a14="http://schemas.microsoft.com/office/drawing/2010/main" val="0"/>
-                        </a:ext>
-                      </a:extLst>
-                    </a:blip>
-                    <a:stretch>
-                      <a:fillRect/>
-                    </a:stretch>
-                  </pic:blipFill>
-                  <pic:spPr>
-                    <a:xfrm>
-                      <a:off x="0" y="0"/>
-                      <a:ext cx="6642100" cy="4151630"/>
-                    </a:xfrm>
-                    <a:prstGeom prst="rect">
-                      <a:avLst/>
-                    </a:prstGeom>
-                  </pic:spPr>
-                </pic:pic>
-              </a:graphicData>
-            </a:graphic>
-          </wp:inline>
-        </w:drawing>
-      </w:r>
-    </w:p>
-    <w:p>
-      <w:r>
-        <w:rPr>
-          <w:noProof/>
-          <w:lang w:eastAsia="en-US"/>
-        </w:rPr>
-        <w:drawing>
-          <wp:inline distT="0" distB="0" distL="0" distR="0" wp14:anchorId="6B07C4E7" wp14:editId="2A561563">
-            <wp:extent cx="6642100" cy="4151630"/>
-            <wp:effectExtent l="0" t="0" r="12700" b="0"/>
-            <wp:docPr id="30" name="Picture 30"/>
-            <wp:cNvGraphicFramePr>
-              <a:graphicFrameLocks xmlns:a="http://schemas.openxmlformats.org/drawingml/2006/main" noChangeAspect="1"/>
-            </wp:cNvGraphicFramePr>
-            <a:graphic xmlns:a="http://schemas.openxmlformats.org/drawingml/2006/main">
-              <a:graphicData uri="http://schemas.openxmlformats.org/drawingml/2006/picture">
-                <pic:pic xmlns:pic="http://schemas.openxmlformats.org/drawingml/2006/picture">
-                  <pic:nvPicPr>
-                    <pic:cNvPr id="0" name="Screen Shot 2015-11-24 at 5.35.15 PM.png"/>
                     <pic:cNvPicPr/>
                   </pic:nvPicPr>
                   <pic:blipFill>
@@ -1848,49 +3386,6 @@
         </w:drawing>
       </w:r>
     </w:p>
-    <w:p/>
-    <w:p/>
-    <w:p/>
-    <w:p/>
-    <w:p/>
-    <w:p/>
-    <w:p/>
-    <w:p>
-      <w:pPr>
-        <w:pStyle w:val="ListParagraph"/>
-        <w:numPr>
-          <w:ilvl w:val="0"/>
-          <w:numId w:val="2"/>
-        </w:numPr>
-      </w:pPr>
-      <w:r>
-        <w:t xml:space="preserve">Click the title of the style to see the </w:t>
-      </w:r>
-      <w:r>
-        <w:t>detail</w:t>
-      </w:r>
-      <w:r>
-        <w:t xml:space="preserve"> (after search a style)</w:t>
-      </w:r>
-      <w:r>
-        <w:t>.</w:t>
-      </w:r>
-    </w:p>
-    <w:p>
-      <w:pPr>
-        <w:pStyle w:val="ListParagraph"/>
-        <w:numPr>
-          <w:ilvl w:val="0"/>
-          <w:numId w:val="2"/>
-        </w:numPr>
-      </w:pPr>
-      <w:r>
-        <w:t>Click ‘View style’ button to see the detail</w:t>
-      </w:r>
-      <w:r>
-        <w:t xml:space="preserve"> (after search a style).</w:t>
-      </w:r>
-    </w:p>
     <w:p>
       <w:r>
         <w:rPr>
@@ -1898,10 +3393,10 @@
           <w:lang w:eastAsia="en-US"/>
         </w:rPr>
         <w:drawing>
-          <wp:inline distT="0" distB="0" distL="0" distR="0" wp14:anchorId="25B3EDDA" wp14:editId="7AD1AB08">
+          <wp:inline distT="0" distB="0" distL="0" distR="0" wp14:anchorId="6B07C4E7" wp14:editId="2A561563">
             <wp:extent cx="6642100" cy="4151630"/>
             <wp:effectExtent l="0" t="0" r="12700" b="0"/>
-            <wp:docPr id="31" name="Picture 31"/>
+            <wp:docPr id="30" name="Picture 30"/>
             <wp:cNvGraphicFramePr>
               <a:graphicFrameLocks xmlns:a="http://schemas.openxmlformats.org/drawingml/2006/main" noChangeAspect="1"/>
             </wp:cNvGraphicFramePr>
@@ -1909,7 +3404,7 @@
               <a:graphicData uri="http://schemas.openxmlformats.org/drawingml/2006/picture">
                 <pic:pic xmlns:pic="http://schemas.openxmlformats.org/drawingml/2006/picture">
                   <pic:nvPicPr>
-                    <pic:cNvPr id="0" name="Screen Shot 2015-11-24 at 5.37.40 PM.png"/>
+                    <pic:cNvPr id="0" name="Screen Shot 2015-11-24 at 5.35.15 PM.png"/>
                     <pic:cNvPicPr/>
                   </pic:nvPicPr>
                   <pic:blipFill>
@@ -1946,11 +3441,62 @@
         <w:pStyle w:val="ListParagraph"/>
         <w:numPr>
           <w:ilvl w:val="0"/>
-          <w:numId w:val="2"/>
-        </w:numPr>
-      </w:pPr>
-      <w:r>
-        <w:t>Install a new style by clicking ‘Install’ button</w:t>
+          <w:numId w:val="8"/>
+        </w:numPr>
+      </w:pPr>
+      <w:r>
+        <w:t xml:space="preserve">Click the title of the style to see the </w:t>
+      </w:r>
+      <w:r>
+        <w:t>detail</w:t>
+      </w:r>
+      <w:r>
+        <w:t xml:space="preserve"> (after search a style)</w:t>
+      </w:r>
+      <w:r>
+        <w:t>.</w:t>
+      </w:r>
+    </w:p>
+    <w:p>
+      <w:pPr>
+        <w:pStyle w:val="ListParagraph"/>
+        <w:numPr>
+          <w:ilvl w:val="0"/>
+          <w:numId w:val="6"/>
+        </w:numPr>
+      </w:pPr>
+      <w:r>
+        <w:t>Expected result: It shows detail of the style.</w:t>
+      </w:r>
+    </w:p>
+    <w:p>
+      <w:pPr>
+        <w:pStyle w:val="ListParagraph"/>
+        <w:numPr>
+          <w:ilvl w:val="0"/>
+          <w:numId w:val="6"/>
+        </w:numPr>
+      </w:pPr>
+      <w:r>
+        <w:t>Actual result: the same result as expected result.</w:t>
+      </w:r>
+    </w:p>
+    <w:p>
+      <w:pPr>
+        <w:pStyle w:val="ListParagraph"/>
+        <w:ind w:left="1440"/>
+      </w:pPr>
+    </w:p>
+    <w:p>
+      <w:pPr>
+        <w:pStyle w:val="ListParagraph"/>
+        <w:numPr>
+          <w:ilvl w:val="0"/>
+          <w:numId w:val="8"/>
+        </w:numPr>
+      </w:pPr>
+      <w:r>
+        <w:t>Click ‘View style’ button to see the detail</w:t>
       </w:r>
       <w:r>
         <w:t xml:space="preserve"> (after search a style).</w:t>
@@ -1961,14 +3507,23 @@
         <w:pStyle w:val="ListParagraph"/>
         <w:numPr>
           <w:ilvl w:val="0"/>
-          <w:numId w:val="2"/>
-        </w:numPr>
-      </w:pPr>
-      <w:r>
-        <w:t>Install an existing style by clicking ‘Install’ button</w:t>
-      </w:r>
-      <w:r>
-        <w:t xml:space="preserve"> (after search a style).</w:t>
+          <w:numId w:val="6"/>
+        </w:numPr>
+      </w:pPr>
+      <w:r>
+        <w:t>Expected result: It shows detail of the style.</w:t>
+      </w:r>
+    </w:p>
+    <w:p>
+      <w:pPr>
+        <w:pStyle w:val="ListParagraph"/>
+        <w:numPr>
+          <w:ilvl w:val="0"/>
+          <w:numId w:val="6"/>
+        </w:numPr>
+      </w:pPr>
+      <w:r>
+        <w:t>Actual result: the same result as expected result.</w:t>
       </w:r>
     </w:p>
     <w:p>
@@ -1978,10 +3533,10 @@
           <w:lang w:eastAsia="en-US"/>
         </w:rPr>
         <w:drawing>
-          <wp:inline distT="0" distB="0" distL="0" distR="0" wp14:anchorId="083B4F09" wp14:editId="07888B5D">
+          <wp:inline distT="0" distB="0" distL="0" distR="0" wp14:anchorId="25B3EDDA" wp14:editId="7AD1AB08">
             <wp:extent cx="6642100" cy="4151630"/>
             <wp:effectExtent l="0" t="0" r="12700" b="0"/>
-            <wp:docPr id="32" name="Picture 32"/>
+            <wp:docPr id="31" name="Picture 31"/>
             <wp:cNvGraphicFramePr>
               <a:graphicFrameLocks xmlns:a="http://schemas.openxmlformats.org/drawingml/2006/main" noChangeAspect="1"/>
             </wp:cNvGraphicFramePr>
@@ -1989,7 +3544,7 @@
               <a:graphicData uri="http://schemas.openxmlformats.org/drawingml/2006/picture">
                 <pic:pic xmlns:pic="http://schemas.openxmlformats.org/drawingml/2006/picture">
                   <pic:nvPicPr>
-                    <pic:cNvPr id="0" name="Screen Shot 2015-11-24 at 5.38.35 PM.png"/>
+                    <pic:cNvPr id="0" name="Screen Shot 2015-11-24 at 5.37.40 PM.png"/>
                     <pic:cNvPicPr/>
                   </pic:nvPicPr>
                   <pic:blipFill>
@@ -2025,37 +3580,81 @@
         <w:pStyle w:val="ListParagraph"/>
         <w:numPr>
           <w:ilvl w:val="0"/>
-          <w:numId w:val="2"/>
-        </w:numPr>
-      </w:pPr>
-      <w:r>
-        <w:t>Edit a style from ‘Code editor’</w:t>
-      </w:r>
-      <w:r>
-        <w:t>.</w:t>
-      </w:r>
-    </w:p>
-    <w:p/>
-    <w:p/>
-    <w:p>
-      <w:pPr>
-        <w:pStyle w:val="ListParagraph"/>
-        <w:numPr>
-          <w:ilvl w:val="0"/>
-          <w:numId w:val="2"/>
-        </w:numPr>
-      </w:pPr>
-      <w:r>
-        <w:t>After search a style, e</w:t>
-      </w:r>
-      <w:r>
-        <w:t>dit a style by clicking ‘Edit’ button</w:t>
-      </w:r>
-      <w:r>
-        <w:t xml:space="preserve"> (It will go to Visual editor)</w:t>
-      </w:r>
-      <w:r>
-        <w:t>.</w:t>
+          <w:numId w:val="8"/>
+        </w:numPr>
+      </w:pPr>
+      <w:r>
+        <w:t>Install a new style by clicking ‘Install’ button</w:t>
+      </w:r>
+      <w:r>
+        <w:t xml:space="preserve"> (after search a style).</w:t>
+      </w:r>
+    </w:p>
+    <w:p>
+      <w:pPr>
+        <w:pStyle w:val="ListParagraph"/>
+        <w:numPr>
+          <w:ilvl w:val="0"/>
+          <w:numId w:val="6"/>
+        </w:numPr>
+      </w:pPr>
+      <w:r>
+        <w:t>Expected result: It installs the new style.</w:t>
+      </w:r>
+    </w:p>
+    <w:p>
+      <w:pPr>
+        <w:pStyle w:val="ListParagraph"/>
+        <w:numPr>
+          <w:ilvl w:val="0"/>
+          <w:numId w:val="6"/>
+        </w:numPr>
+      </w:pPr>
+      <w:r>
+        <w:t>Actual result: the same result as expected result.</w:t>
+      </w:r>
+    </w:p>
+    <w:p/>
+    <w:p>
+      <w:pPr>
+        <w:pStyle w:val="ListParagraph"/>
+        <w:numPr>
+          <w:ilvl w:val="0"/>
+          <w:numId w:val="8"/>
+        </w:numPr>
+      </w:pPr>
+      <w:r>
+        <w:t>Install an existing style by clicking ‘Install’ button</w:t>
+      </w:r>
+      <w:r>
+        <w:t xml:space="preserve"> (after search a style).</w:t>
+      </w:r>
+    </w:p>
+    <w:p>
+      <w:pPr>
+        <w:pStyle w:val="ListParagraph"/>
+        <w:numPr>
+          <w:ilvl w:val="0"/>
+          <w:numId w:val="6"/>
+        </w:numPr>
+      </w:pPr>
+      <w:r>
+        <w:t xml:space="preserve">Expected result: It updates/replace the existing </w:t>
+      </w:r>
+      <w:r>
+        <w:t>style.</w:t>
+      </w:r>
+    </w:p>
+    <w:p>
+      <w:pPr>
+        <w:pStyle w:val="ListParagraph"/>
+        <w:numPr>
+          <w:ilvl w:val="0"/>
+          <w:numId w:val="6"/>
+        </w:numPr>
+      </w:pPr>
+      <w:r>
+        <w:t>Actual result: the same result as expected result.</w:t>
       </w:r>
     </w:p>
     <w:p>
@@ -2065,10 +3664,10 @@
           <w:lang w:eastAsia="en-US"/>
         </w:rPr>
         <w:drawing>
-          <wp:inline distT="0" distB="0" distL="0" distR="0" wp14:anchorId="48836145" wp14:editId="1F28F50F">
+          <wp:inline distT="0" distB="0" distL="0" distR="0" wp14:anchorId="083B4F09" wp14:editId="07888B5D">
             <wp:extent cx="6642100" cy="4151630"/>
             <wp:effectExtent l="0" t="0" r="12700" b="0"/>
-            <wp:docPr id="33" name="Picture 33"/>
+            <wp:docPr id="32" name="Picture 32"/>
             <wp:cNvGraphicFramePr>
               <a:graphicFrameLocks xmlns:a="http://schemas.openxmlformats.org/drawingml/2006/main" noChangeAspect="1"/>
             </wp:cNvGraphicFramePr>
@@ -2076,7 +3675,7 @@
               <a:graphicData uri="http://schemas.openxmlformats.org/drawingml/2006/picture">
                 <pic:pic xmlns:pic="http://schemas.openxmlformats.org/drawingml/2006/picture">
                   <pic:nvPicPr>
-                    <pic:cNvPr id="0" name="Screen Shot 2015-11-24 at 5.39.59 PM.png"/>
+                    <pic:cNvPr id="0" name="Screen Shot 2015-11-24 at 5.38.35 PM.png"/>
                     <pic:cNvPicPr/>
                   </pic:nvPicPr>
                   <pic:blipFill>
@@ -2107,40 +3706,124 @@
         </w:drawing>
       </w:r>
     </w:p>
-    <w:p>
-      <w:pPr>
-        <w:pStyle w:val="ListParagraph"/>
-        <w:numPr>
-          <w:ilvl w:val="0"/>
-          <w:numId w:val="2"/>
-        </w:numPr>
-      </w:pPr>
-      <w:r>
-        <w:t>Edit a style and undo the change by clicking ‘Edit’ -&gt; ‘Undo’ from ‘Visual editor’.</w:t>
-      </w:r>
-    </w:p>
-    <w:p>
-      <w:pPr>
-        <w:pStyle w:val="ListParagraph"/>
-        <w:numPr>
-          <w:ilvl w:val="0"/>
-          <w:numId w:val="2"/>
-        </w:numPr>
-      </w:pPr>
-      <w:r>
-        <w:t>Redo the change by clicking ‘Edit’ -&gt; ‘Redo’ from ‘Visual editor’.</w:t>
-      </w:r>
-    </w:p>
-    <w:p>
-      <w:pPr>
-        <w:pStyle w:val="ListParagraph"/>
-        <w:numPr>
-          <w:ilvl w:val="0"/>
-          <w:numId w:val="2"/>
-        </w:numPr>
-      </w:pPr>
-      <w:r>
-        <w:t>Make a new style by clicking ‘Style’ -&gt; ‘New Style’ from Visual editor.</w:t>
+    <w:p/>
+    <w:p>
+      <w:pPr>
+        <w:pStyle w:val="ListParagraph"/>
+        <w:numPr>
+          <w:ilvl w:val="0"/>
+          <w:numId w:val="8"/>
+        </w:numPr>
+      </w:pPr>
+      <w:r>
+        <w:t>Edit a style from ‘Code editor’</w:t>
+      </w:r>
+      <w:r>
+        <w:t>.</w:t>
+      </w:r>
+    </w:p>
+    <w:p>
+      <w:pPr>
+        <w:pStyle w:val="ListParagraph"/>
+        <w:numPr>
+          <w:ilvl w:val="0"/>
+          <w:numId w:val="6"/>
+        </w:numPr>
+      </w:pPr>
+      <w:r>
+        <w:t xml:space="preserve">Expected result: It </w:t>
+      </w:r>
+      <w:r>
+        <w:t>shows the style as codes.</w:t>
+      </w:r>
+    </w:p>
+    <w:p>
+      <w:pPr>
+        <w:pStyle w:val="ListParagraph"/>
+        <w:numPr>
+          <w:ilvl w:val="0"/>
+          <w:numId w:val="6"/>
+        </w:numPr>
+      </w:pPr>
+      <w:r>
+        <w:t>Actual result: the same result as expected result.</w:t>
+      </w:r>
+    </w:p>
+    <w:p/>
+    <w:p/>
+    <w:p/>
+    <w:p/>
+    <w:p/>
+    <w:p/>
+    <w:p/>
+    <w:p/>
+    <w:p/>
+    <w:p/>
+    <w:p/>
+    <w:p/>
+    <w:p/>
+    <w:p/>
+    <w:p/>
+    <w:p/>
+    <w:p/>
+    <w:p/>
+    <w:p/>
+    <w:p/>
+    <w:p>
+      <w:pPr>
+        <w:pStyle w:val="ListParagraph"/>
+        <w:numPr>
+          <w:ilvl w:val="0"/>
+          <w:numId w:val="8"/>
+        </w:numPr>
+      </w:pPr>
+      <w:r>
+        <w:t>After search a style, e</w:t>
+      </w:r>
+      <w:r>
+        <w:t>dit a style by clicking ‘Edit’ button</w:t>
+      </w:r>
+      <w:r>
+        <w:t xml:space="preserve"> </w:t>
+      </w:r>
+    </w:p>
+    <w:p>
+      <w:pPr>
+        <w:pStyle w:val="ListParagraph"/>
+        <w:ind w:left="1440" w:firstLine="720"/>
+      </w:pPr>
+      <w:r>
+        <w:t>(It will go to Visual editor)</w:t>
+      </w:r>
+      <w:r>
+        <w:t>.</w:t>
+      </w:r>
+    </w:p>
+    <w:p>
+      <w:pPr>
+        <w:pStyle w:val="ListParagraph"/>
+        <w:numPr>
+          <w:ilvl w:val="0"/>
+          <w:numId w:val="6"/>
+        </w:numPr>
+      </w:pPr>
+      <w:r>
+        <w:t xml:space="preserve">Expected result: It </w:t>
+      </w:r>
+      <w:r>
+        <w:t>shows ‘Visual editor’</w:t>
+      </w:r>
+    </w:p>
+    <w:p>
+      <w:pPr>
+        <w:pStyle w:val="ListParagraph"/>
+        <w:numPr>
+          <w:ilvl w:val="0"/>
+          <w:numId w:val="6"/>
+        </w:numPr>
+      </w:pPr>
+      <w:r>
+        <w:t>Actual result: the same result as expected result.</w:t>
       </w:r>
     </w:p>
     <w:p>
@@ -2150,10 +3833,10 @@
           <w:lang w:eastAsia="en-US"/>
         </w:rPr>
         <w:drawing>
-          <wp:inline distT="0" distB="0" distL="0" distR="0" wp14:anchorId="15C0B49B" wp14:editId="13D99862">
+          <wp:inline distT="0" distB="0" distL="0" distR="0" wp14:anchorId="48836145" wp14:editId="1F28F50F">
             <wp:extent cx="6642100" cy="4151630"/>
             <wp:effectExtent l="0" t="0" r="12700" b="0"/>
-            <wp:docPr id="34" name="Picture 34"/>
+            <wp:docPr id="33" name="Picture 33"/>
             <wp:cNvGraphicFramePr>
               <a:graphicFrameLocks xmlns:a="http://schemas.openxmlformats.org/drawingml/2006/main" noChangeAspect="1"/>
             </wp:cNvGraphicFramePr>
@@ -2161,7 +3844,7 @@
               <a:graphicData uri="http://schemas.openxmlformats.org/drawingml/2006/picture">
                 <pic:pic xmlns:pic="http://schemas.openxmlformats.org/drawingml/2006/picture">
                   <pic:nvPicPr>
-                    <pic:cNvPr id="0" name="Screen Shot 2015-11-24 at 5.40.10 PM.png"/>
+                    <pic:cNvPr id="0" name="Screen Shot 2015-11-24 at 5.39.59 PM.png"/>
                     <pic:cNvPicPr/>
                   </pic:nvPicPr>
                   <pic:blipFill>
@@ -2192,12 +3875,204 @@
         </w:drawing>
       </w:r>
     </w:p>
-    <w:p>
-      <w:pPr>
-        <w:pStyle w:val="ListParagraph"/>
-        <w:numPr>
-          <w:ilvl w:val="0"/>
-          <w:numId w:val="2"/>
+    <w:p/>
+    <w:p>
+      <w:pPr>
+        <w:pStyle w:val="ListParagraph"/>
+        <w:numPr>
+          <w:ilvl w:val="0"/>
+          <w:numId w:val="8"/>
+        </w:numPr>
+      </w:pPr>
+      <w:r>
+        <w:t>Edit a style and undo the change by clicking ‘Edit’ -&gt; ‘Undo’ from ‘Visual editor’.</w:t>
+      </w:r>
+    </w:p>
+    <w:p>
+      <w:pPr>
+        <w:pStyle w:val="ListParagraph"/>
+        <w:numPr>
+          <w:ilvl w:val="0"/>
+          <w:numId w:val="6"/>
+        </w:numPr>
+      </w:pPr>
+      <w:r>
+        <w:t xml:space="preserve">Expected result: It </w:t>
+      </w:r>
+      <w:r>
+        <w:t>undoes the change.</w:t>
+      </w:r>
+    </w:p>
+    <w:p>
+      <w:pPr>
+        <w:pStyle w:val="ListParagraph"/>
+        <w:numPr>
+          <w:ilvl w:val="0"/>
+          <w:numId w:val="6"/>
+        </w:numPr>
+      </w:pPr>
+      <w:r>
+        <w:t>Actual result: the same result as expected result.</w:t>
+      </w:r>
+    </w:p>
+    <w:p>
+      <w:pPr>
+        <w:pStyle w:val="ListParagraph"/>
+      </w:pPr>
+    </w:p>
+    <w:p>
+      <w:pPr>
+        <w:pStyle w:val="ListParagraph"/>
+        <w:numPr>
+          <w:ilvl w:val="0"/>
+          <w:numId w:val="8"/>
+        </w:numPr>
+      </w:pPr>
+      <w:r>
+        <w:t>Redo the change by clicking ‘Edit’ -&gt; ‘Redo’ from ‘Visual editor’.</w:t>
+      </w:r>
+    </w:p>
+    <w:p>
+      <w:pPr>
+        <w:pStyle w:val="ListParagraph"/>
+        <w:numPr>
+          <w:ilvl w:val="0"/>
+          <w:numId w:val="6"/>
+        </w:numPr>
+      </w:pPr>
+      <w:r>
+        <w:t xml:space="preserve">Expected result: It </w:t>
+      </w:r>
+      <w:r>
+        <w:t>redoes the change.</w:t>
+      </w:r>
+    </w:p>
+    <w:p>
+      <w:pPr>
+        <w:pStyle w:val="ListParagraph"/>
+        <w:numPr>
+          <w:ilvl w:val="0"/>
+          <w:numId w:val="6"/>
+        </w:numPr>
+      </w:pPr>
+      <w:r>
+        <w:t>Actual result: the same result as expected result.</w:t>
+      </w:r>
+    </w:p>
+    <w:p/>
+    <w:p/>
+    <w:p/>
+    <w:p/>
+    <w:p/>
+    <w:p/>
+    <w:p/>
+    <w:p/>
+    <w:p/>
+    <w:p/>
+    <w:p/>
+    <w:p/>
+    <w:p/>
+    <w:p/>
+    <w:p/>
+    <w:p/>
+    <w:p/>
+    <w:p/>
+    <w:p/>
+    <w:p>
+      <w:pPr>
+        <w:pStyle w:val="ListParagraph"/>
+        <w:numPr>
+          <w:ilvl w:val="0"/>
+          <w:numId w:val="8"/>
+        </w:numPr>
+      </w:pPr>
+      <w:r>
+        <w:t>Make a new style by clicking ‘Style’ -&gt; ‘New Style’ from Visual editor.</w:t>
+      </w:r>
+    </w:p>
+    <w:p>
+      <w:pPr>
+        <w:pStyle w:val="ListParagraph"/>
+        <w:numPr>
+          <w:ilvl w:val="0"/>
+          <w:numId w:val="6"/>
+        </w:numPr>
+      </w:pPr>
+      <w:r>
+        <w:t xml:space="preserve">Expected result: It </w:t>
+      </w:r>
+      <w:r>
+        <w:t>makes a new style.</w:t>
+      </w:r>
+    </w:p>
+    <w:p>
+      <w:pPr>
+        <w:pStyle w:val="ListParagraph"/>
+        <w:numPr>
+          <w:ilvl w:val="0"/>
+          <w:numId w:val="6"/>
+        </w:numPr>
+      </w:pPr>
+      <w:r>
+        <w:t>Actual result: the same result as expected result.</w:t>
+      </w:r>
+    </w:p>
+    <w:p>
+      <w:r>
+        <w:rPr>
+          <w:noProof/>
+          <w:lang w:eastAsia="en-US"/>
+        </w:rPr>
+        <w:drawing>
+          <wp:inline distT="0" distB="0" distL="0" distR="0" wp14:anchorId="15C0B49B" wp14:editId="13D99862">
+            <wp:extent cx="6642100" cy="4151630"/>
+            <wp:effectExtent l="0" t="0" r="12700" b="0"/>
+            <wp:docPr id="34" name="Picture 34"/>
+            <wp:cNvGraphicFramePr>
+              <a:graphicFrameLocks xmlns:a="http://schemas.openxmlformats.org/drawingml/2006/main" noChangeAspect="1"/>
+            </wp:cNvGraphicFramePr>
+            <a:graphic xmlns:a="http://schemas.openxmlformats.org/drawingml/2006/main">
+              <a:graphicData uri="http://schemas.openxmlformats.org/drawingml/2006/picture">
+                <pic:pic xmlns:pic="http://schemas.openxmlformats.org/drawingml/2006/picture">
+                  <pic:nvPicPr>
+                    <pic:cNvPr id="0" name="Screen Shot 2015-11-24 at 5.40.10 PM.png"/>
+                    <pic:cNvPicPr/>
+                  </pic:nvPicPr>
+                  <pic:blipFill>
+                    <a:blip r:embed="rId35">
+                      <a:extLst>
+                        <a:ext uri="{28A0092B-C50C-407E-A947-70E740481C1C}">
+                          <a14:useLocalDpi xmlns:a14="http://schemas.microsoft.com/office/drawing/2010/main" val="0"/>
+                        </a:ext>
+                      </a:extLst>
+                    </a:blip>
+                    <a:stretch>
+                      <a:fillRect/>
+                    </a:stretch>
+                  </pic:blipFill>
+                  <pic:spPr>
+                    <a:xfrm>
+                      <a:off x="0" y="0"/>
+                      <a:ext cx="6642100" cy="4151630"/>
+                    </a:xfrm>
+                    <a:prstGeom prst="rect">
+                      <a:avLst/>
+                    </a:prstGeom>
+                  </pic:spPr>
+                </pic:pic>
+              </a:graphicData>
+            </a:graphic>
+          </wp:inline>
+        </w:drawing>
+      </w:r>
+    </w:p>
+    <w:p/>
+    <w:p>
+      <w:pPr>
+        <w:pStyle w:val="ListParagraph"/>
+        <w:numPr>
+          <w:ilvl w:val="0"/>
+          <w:numId w:val="8"/>
         </w:numPr>
       </w:pPr>
       <w:r>
@@ -2209,14 +4084,70 @@
         <w:pStyle w:val="ListParagraph"/>
         <w:numPr>
           <w:ilvl w:val="0"/>
-          <w:numId w:val="2"/>
+          <w:numId w:val="6"/>
+        </w:numPr>
+      </w:pPr>
+      <w:r>
+        <w:t xml:space="preserve">Expected result: It </w:t>
+      </w:r>
+      <w:r>
+        <w:t>saves the style.</w:t>
+      </w:r>
+    </w:p>
+    <w:p>
+      <w:pPr>
+        <w:pStyle w:val="ListParagraph"/>
+        <w:numPr>
+          <w:ilvl w:val="0"/>
+          <w:numId w:val="6"/>
+        </w:numPr>
+      </w:pPr>
+      <w:r>
+        <w:t>Actual result: the same result as expected result.</w:t>
+      </w:r>
+    </w:p>
+    <w:p/>
+    <w:p>
+      <w:pPr>
+        <w:pStyle w:val="ListParagraph"/>
+        <w:numPr>
+          <w:ilvl w:val="0"/>
+          <w:numId w:val="8"/>
         </w:numPr>
       </w:pPr>
       <w:r>
         <w:t>Load a style by clicking ‘Style’ -&gt; ‘Load Style’ from Visual editor.</w:t>
       </w:r>
     </w:p>
-    <w:p/>
+    <w:p>
+      <w:pPr>
+        <w:pStyle w:val="ListParagraph"/>
+        <w:numPr>
+          <w:ilvl w:val="0"/>
+          <w:numId w:val="6"/>
+        </w:numPr>
+      </w:pPr>
+      <w:r>
+        <w:t xml:space="preserve">Expected result: It </w:t>
+      </w:r>
+      <w:r>
+        <w:t>loads the style.</w:t>
+      </w:r>
+    </w:p>
+    <w:p>
+      <w:pPr>
+        <w:pStyle w:val="ListParagraph"/>
+        <w:numPr>
+          <w:ilvl w:val="0"/>
+          <w:numId w:val="6"/>
+        </w:numPr>
+      </w:pPr>
+      <w:r>
+        <w:t>Actual result: the same result as expected result.</w:t>
+      </w:r>
+      <w:bookmarkStart w:id="0" w:name="_GoBack"/>
+      <w:bookmarkEnd w:id="0"/>
+    </w:p>
     <w:p/>
     <w:p>
       <w:pPr>
@@ -2257,8 +4188,6 @@
       </w:pPr>
     </w:p>
     <w:p>
-      <w:bookmarkStart w:id="0" w:name="_GoBack"/>
-      <w:bookmarkEnd w:id="0"/>
       <w:r>
         <w:t>If we had the time and the tools, In addition to the acceptance tests provided we would have liked to make use of unit testing for our backend functions, primarily for batch editing tags.</w:t>
       </w:r>
@@ -2276,10 +4205,10 @@
 <file path=word/numbering.xml><?xml version="1.0" encoding="utf-8"?>
 <w:numbering xmlns:wpc="http://schemas.microsoft.com/office/word/2010/wordprocessingCanvas" xmlns:mo="http://schemas.microsoft.com/office/mac/office/2008/main" xmlns:mc="http://schemas.openxmlformats.org/markup-compatibility/2006" xmlns:mv="urn:schemas-microsoft-com:mac:vml" xmlns:o="urn:schemas-microsoft-com:office:office" xmlns:r="http://schemas.openxmlformats.org/officeDocument/2006/relationships" xmlns:m="http://schemas.openxmlformats.org/officeDocument/2006/math" xmlns:v="urn:schemas-microsoft-com:vml" xmlns:wp14="http://schemas.microsoft.com/office/word/2010/wordprocessingDrawing" xmlns:wp="http://schemas.openxmlformats.org/drawingml/2006/wordprocessingDrawing" xmlns:w10="urn:schemas-microsoft-com:office:word" xmlns:w="http://schemas.openxmlformats.org/wordprocessingml/2006/main" xmlns:w14="http://schemas.microsoft.com/office/word/2010/wordml" xmlns:wpg="http://schemas.microsoft.com/office/word/2010/wordprocessingGroup" xmlns:wpi="http://schemas.microsoft.com/office/word/2010/wordprocessingInk" xmlns:wne="http://schemas.microsoft.com/office/word/2006/wordml" xmlns:wps="http://schemas.microsoft.com/office/word/2010/wordprocessingShape" mc:Ignorable="w14 wp14">
   <w:abstractNum w:abstractNumId="0">
-    <w:nsid w:val="48731849"/>
-    <w:multiLevelType w:val="hybridMultilevel"/>
+    <w:nsid w:val="03364B48"/>
+    <w:multiLevelType w:val="multilevel"/>
     <w:tmpl w:val="292A8E8E"/>
-    <w:lvl w:ilvl="0" w:tplc="0409000F">
+    <w:lvl w:ilvl="0">
       <w:start w:val="1"/>
       <w:numFmt w:val="decimal"/>
       <w:lvlText w:val="%1."/>
@@ -2291,7 +4220,7 @@
         <w:rFonts w:hint="default"/>
       </w:rPr>
     </w:lvl>
-    <w:lvl w:ilvl="1" w:tplc="04090019" w:tentative="1">
+    <w:lvl w:ilvl="1">
       <w:start w:val="1"/>
       <w:numFmt w:val="lowerLetter"/>
       <w:lvlText w:val="%2."/>
@@ -2300,7 +4229,7 @@
         <w:ind w:left="1440" w:hanging="360"/>
       </w:pPr>
     </w:lvl>
-    <w:lvl w:ilvl="2" w:tplc="0409001B" w:tentative="1">
+    <w:lvl w:ilvl="2">
       <w:start w:val="1"/>
       <w:numFmt w:val="lowerRoman"/>
       <w:lvlText w:val="%3."/>
@@ -2309,7 +4238,7 @@
         <w:ind w:left="2160" w:hanging="180"/>
       </w:pPr>
     </w:lvl>
-    <w:lvl w:ilvl="3" w:tplc="0409000F" w:tentative="1">
+    <w:lvl w:ilvl="3">
       <w:start w:val="1"/>
       <w:numFmt w:val="decimal"/>
       <w:lvlText w:val="%4."/>
@@ -2318,7 +4247,7 @@
         <w:ind w:left="2880" w:hanging="360"/>
       </w:pPr>
     </w:lvl>
-    <w:lvl w:ilvl="4" w:tplc="04090019" w:tentative="1">
+    <w:lvl w:ilvl="4">
       <w:start w:val="1"/>
       <w:numFmt w:val="lowerLetter"/>
       <w:lvlText w:val="%5."/>
@@ -2327,7 +4256,7 @@
         <w:ind w:left="3600" w:hanging="360"/>
       </w:pPr>
     </w:lvl>
-    <w:lvl w:ilvl="5" w:tplc="0409001B" w:tentative="1">
+    <w:lvl w:ilvl="5">
       <w:start w:val="1"/>
       <w:numFmt w:val="lowerRoman"/>
       <w:lvlText w:val="%6."/>
@@ -2336,7 +4265,7 @@
         <w:ind w:left="4320" w:hanging="180"/>
       </w:pPr>
     </w:lvl>
-    <w:lvl w:ilvl="6" w:tplc="0409000F" w:tentative="1">
+    <w:lvl w:ilvl="6">
       <w:start w:val="1"/>
       <w:numFmt w:val="decimal"/>
       <w:lvlText w:val="%7."/>
@@ -2345,7 +4274,7 @@
         <w:ind w:left="5040" w:hanging="360"/>
       </w:pPr>
     </w:lvl>
-    <w:lvl w:ilvl="7" w:tplc="04090019" w:tentative="1">
+    <w:lvl w:ilvl="7">
       <w:start w:val="1"/>
       <w:numFmt w:val="lowerLetter"/>
       <w:lvlText w:val="%8."/>
@@ -2354,7 +4283,7 @@
         <w:ind w:left="5760" w:hanging="360"/>
       </w:pPr>
     </w:lvl>
-    <w:lvl w:ilvl="8" w:tplc="0409001B" w:tentative="1">
+    <w:lvl w:ilvl="8">
       <w:start w:val="1"/>
       <w:numFmt w:val="lowerRoman"/>
       <w:lvlText w:val="%9."/>
@@ -2365,6 +4294,356 @@
     </w:lvl>
   </w:abstractNum>
   <w:abstractNum w:abstractNumId="1">
+    <w:nsid w:val="22815E51"/>
+    <w:multiLevelType w:val="multilevel"/>
+    <w:tmpl w:val="592EB1D0"/>
+    <w:lvl w:ilvl="0">
+      <w:start w:val="1"/>
+      <w:numFmt w:val="decimal"/>
+      <w:lvlText w:val="%1."/>
+      <w:lvlJc w:val="left"/>
+      <w:pPr>
+        <w:ind w:left="720" w:hanging="360"/>
+      </w:pPr>
+    </w:lvl>
+    <w:lvl w:ilvl="1">
+      <w:start w:val="1"/>
+      <w:numFmt w:val="lowerLetter"/>
+      <w:lvlText w:val="%2."/>
+      <w:lvlJc w:val="left"/>
+      <w:pPr>
+        <w:ind w:left="1440" w:hanging="360"/>
+      </w:pPr>
+    </w:lvl>
+    <w:lvl w:ilvl="2">
+      <w:start w:val="1"/>
+      <w:numFmt w:val="lowerRoman"/>
+      <w:lvlText w:val="%3."/>
+      <w:lvlJc w:val="right"/>
+      <w:pPr>
+        <w:ind w:left="2160" w:hanging="180"/>
+      </w:pPr>
+    </w:lvl>
+    <w:lvl w:ilvl="3">
+      <w:start w:val="1"/>
+      <w:numFmt w:val="decimal"/>
+      <w:lvlText w:val="%4."/>
+      <w:lvlJc w:val="left"/>
+      <w:pPr>
+        <w:ind w:left="2880" w:hanging="360"/>
+      </w:pPr>
+    </w:lvl>
+    <w:lvl w:ilvl="4">
+      <w:start w:val="1"/>
+      <w:numFmt w:val="lowerLetter"/>
+      <w:lvlText w:val="%5."/>
+      <w:lvlJc w:val="left"/>
+      <w:pPr>
+        <w:ind w:left="3600" w:hanging="360"/>
+      </w:pPr>
+    </w:lvl>
+    <w:lvl w:ilvl="5">
+      <w:start w:val="1"/>
+      <w:numFmt w:val="lowerRoman"/>
+      <w:lvlText w:val="%6."/>
+      <w:lvlJc w:val="right"/>
+      <w:pPr>
+        <w:ind w:left="4320" w:hanging="180"/>
+      </w:pPr>
+    </w:lvl>
+    <w:lvl w:ilvl="6">
+      <w:start w:val="1"/>
+      <w:numFmt w:val="decimal"/>
+      <w:lvlText w:val="%7."/>
+      <w:lvlJc w:val="left"/>
+      <w:pPr>
+        <w:ind w:left="5040" w:hanging="360"/>
+      </w:pPr>
+    </w:lvl>
+    <w:lvl w:ilvl="7">
+      <w:start w:val="1"/>
+      <w:numFmt w:val="lowerLetter"/>
+      <w:lvlText w:val="%8."/>
+      <w:lvlJc w:val="left"/>
+      <w:pPr>
+        <w:ind w:left="5760" w:hanging="360"/>
+      </w:pPr>
+    </w:lvl>
+    <w:lvl w:ilvl="8">
+      <w:start w:val="1"/>
+      <w:numFmt w:val="lowerRoman"/>
+      <w:lvlText w:val="%9."/>
+      <w:lvlJc w:val="right"/>
+      <w:pPr>
+        <w:ind w:left="6480" w:hanging="180"/>
+      </w:pPr>
+    </w:lvl>
+  </w:abstractNum>
+  <w:abstractNum w:abstractNumId="2">
+    <w:nsid w:val="22D62F66"/>
+    <w:multiLevelType w:val="hybridMultilevel"/>
+    <w:tmpl w:val="4DDA097A"/>
+    <w:lvl w:ilvl="0" w:tplc="A5F2C32C">
+      <w:start w:val="1"/>
+      <w:numFmt w:val="decimal"/>
+      <w:lvlText w:val="Test case %1) "/>
+      <w:lvlJc w:val="left"/>
+      <w:pPr>
+        <w:ind w:left="720" w:hanging="360"/>
+      </w:pPr>
+      <w:rPr>
+        <w:rFonts w:hint="default"/>
+      </w:rPr>
+    </w:lvl>
+    <w:lvl w:ilvl="1" w:tplc="04090019" w:tentative="1">
+      <w:start w:val="1"/>
+      <w:numFmt w:val="lowerLetter"/>
+      <w:lvlText w:val="%2."/>
+      <w:lvlJc w:val="left"/>
+      <w:pPr>
+        <w:ind w:left="1440" w:hanging="360"/>
+      </w:pPr>
+    </w:lvl>
+    <w:lvl w:ilvl="2" w:tplc="0409001B" w:tentative="1">
+      <w:start w:val="1"/>
+      <w:numFmt w:val="lowerRoman"/>
+      <w:lvlText w:val="%3."/>
+      <w:lvlJc w:val="right"/>
+      <w:pPr>
+        <w:ind w:left="2160" w:hanging="180"/>
+      </w:pPr>
+    </w:lvl>
+    <w:lvl w:ilvl="3" w:tplc="0409000F" w:tentative="1">
+      <w:start w:val="1"/>
+      <w:numFmt w:val="decimal"/>
+      <w:lvlText w:val="%4."/>
+      <w:lvlJc w:val="left"/>
+      <w:pPr>
+        <w:ind w:left="2880" w:hanging="360"/>
+      </w:pPr>
+    </w:lvl>
+    <w:lvl w:ilvl="4" w:tplc="04090019" w:tentative="1">
+      <w:start w:val="1"/>
+      <w:numFmt w:val="lowerLetter"/>
+      <w:lvlText w:val="%5."/>
+      <w:lvlJc w:val="left"/>
+      <w:pPr>
+        <w:ind w:left="3600" w:hanging="360"/>
+      </w:pPr>
+    </w:lvl>
+    <w:lvl w:ilvl="5" w:tplc="0409001B" w:tentative="1">
+      <w:start w:val="1"/>
+      <w:numFmt w:val="lowerRoman"/>
+      <w:lvlText w:val="%6."/>
+      <w:lvlJc w:val="right"/>
+      <w:pPr>
+        <w:ind w:left="4320" w:hanging="180"/>
+      </w:pPr>
+    </w:lvl>
+    <w:lvl w:ilvl="6" w:tplc="0409000F" w:tentative="1">
+      <w:start w:val="1"/>
+      <w:numFmt w:val="decimal"/>
+      <w:lvlText w:val="%7."/>
+      <w:lvlJc w:val="left"/>
+      <w:pPr>
+        <w:ind w:left="5040" w:hanging="360"/>
+      </w:pPr>
+    </w:lvl>
+    <w:lvl w:ilvl="7" w:tplc="04090019" w:tentative="1">
+      <w:start w:val="1"/>
+      <w:numFmt w:val="lowerLetter"/>
+      <w:lvlText w:val="%8."/>
+      <w:lvlJc w:val="left"/>
+      <w:pPr>
+        <w:ind w:left="5760" w:hanging="360"/>
+      </w:pPr>
+    </w:lvl>
+    <w:lvl w:ilvl="8" w:tplc="0409001B" w:tentative="1">
+      <w:start w:val="1"/>
+      <w:numFmt w:val="lowerRoman"/>
+      <w:lvlText w:val="%9."/>
+      <w:lvlJc w:val="right"/>
+      <w:pPr>
+        <w:ind w:left="6480" w:hanging="180"/>
+      </w:pPr>
+    </w:lvl>
+  </w:abstractNum>
+  <w:abstractNum w:abstractNumId="3">
+    <w:nsid w:val="311F2D83"/>
+    <w:multiLevelType w:val="hybridMultilevel"/>
+    <w:tmpl w:val="8612C210"/>
+    <w:lvl w:ilvl="0" w:tplc="04090011">
+      <w:start w:val="1"/>
+      <w:numFmt w:val="decimal"/>
+      <w:lvlText w:val="%1)"/>
+      <w:lvlJc w:val="left"/>
+      <w:pPr>
+        <w:ind w:left="720" w:hanging="360"/>
+      </w:pPr>
+    </w:lvl>
+    <w:lvl w:ilvl="1" w:tplc="04090019" w:tentative="1">
+      <w:start w:val="1"/>
+      <w:numFmt w:val="lowerLetter"/>
+      <w:lvlText w:val="%2."/>
+      <w:lvlJc w:val="left"/>
+      <w:pPr>
+        <w:ind w:left="1440" w:hanging="360"/>
+      </w:pPr>
+    </w:lvl>
+    <w:lvl w:ilvl="2" w:tplc="0409001B" w:tentative="1">
+      <w:start w:val="1"/>
+      <w:numFmt w:val="lowerRoman"/>
+      <w:lvlText w:val="%3."/>
+      <w:lvlJc w:val="right"/>
+      <w:pPr>
+        <w:ind w:left="2160" w:hanging="180"/>
+      </w:pPr>
+    </w:lvl>
+    <w:lvl w:ilvl="3" w:tplc="0409000F" w:tentative="1">
+      <w:start w:val="1"/>
+      <w:numFmt w:val="decimal"/>
+      <w:lvlText w:val="%4."/>
+      <w:lvlJc w:val="left"/>
+      <w:pPr>
+        <w:ind w:left="2880" w:hanging="360"/>
+      </w:pPr>
+    </w:lvl>
+    <w:lvl w:ilvl="4" w:tplc="04090019" w:tentative="1">
+      <w:start w:val="1"/>
+      <w:numFmt w:val="lowerLetter"/>
+      <w:lvlText w:val="%5."/>
+      <w:lvlJc w:val="left"/>
+      <w:pPr>
+        <w:ind w:left="3600" w:hanging="360"/>
+      </w:pPr>
+    </w:lvl>
+    <w:lvl w:ilvl="5" w:tplc="0409001B" w:tentative="1">
+      <w:start w:val="1"/>
+      <w:numFmt w:val="lowerRoman"/>
+      <w:lvlText w:val="%6."/>
+      <w:lvlJc w:val="right"/>
+      <w:pPr>
+        <w:ind w:left="4320" w:hanging="180"/>
+      </w:pPr>
+    </w:lvl>
+    <w:lvl w:ilvl="6" w:tplc="0409000F" w:tentative="1">
+      <w:start w:val="1"/>
+      <w:numFmt w:val="decimal"/>
+      <w:lvlText w:val="%7."/>
+      <w:lvlJc w:val="left"/>
+      <w:pPr>
+        <w:ind w:left="5040" w:hanging="360"/>
+      </w:pPr>
+    </w:lvl>
+    <w:lvl w:ilvl="7" w:tplc="04090019" w:tentative="1">
+      <w:start w:val="1"/>
+      <w:numFmt w:val="lowerLetter"/>
+      <w:lvlText w:val="%8."/>
+      <w:lvlJc w:val="left"/>
+      <w:pPr>
+        <w:ind w:left="5760" w:hanging="360"/>
+      </w:pPr>
+    </w:lvl>
+    <w:lvl w:ilvl="8" w:tplc="0409001B" w:tentative="1">
+      <w:start w:val="1"/>
+      <w:numFmt w:val="lowerRoman"/>
+      <w:lvlText w:val="%9."/>
+      <w:lvlJc w:val="right"/>
+      <w:pPr>
+        <w:ind w:left="6480" w:hanging="180"/>
+      </w:pPr>
+    </w:lvl>
+  </w:abstractNum>
+  <w:abstractNum w:abstractNumId="4">
+    <w:nsid w:val="48731849"/>
+    <w:multiLevelType w:val="hybridMultilevel"/>
+    <w:tmpl w:val="812611A8"/>
+    <w:lvl w:ilvl="0" w:tplc="A5F2C32C">
+      <w:start w:val="1"/>
+      <w:numFmt w:val="decimal"/>
+      <w:lvlText w:val="Test case %1) "/>
+      <w:lvlJc w:val="left"/>
+      <w:pPr>
+        <w:ind w:left="720" w:hanging="360"/>
+      </w:pPr>
+      <w:rPr>
+        <w:rFonts w:hint="default"/>
+      </w:rPr>
+    </w:lvl>
+    <w:lvl w:ilvl="1" w:tplc="04090019">
+      <w:start w:val="1"/>
+      <w:numFmt w:val="lowerLetter"/>
+      <w:lvlText w:val="%2."/>
+      <w:lvlJc w:val="left"/>
+      <w:pPr>
+        <w:ind w:left="1440" w:hanging="360"/>
+      </w:pPr>
+    </w:lvl>
+    <w:lvl w:ilvl="2" w:tplc="0409001B" w:tentative="1">
+      <w:start w:val="1"/>
+      <w:numFmt w:val="lowerRoman"/>
+      <w:lvlText w:val="%3."/>
+      <w:lvlJc w:val="right"/>
+      <w:pPr>
+        <w:ind w:left="2160" w:hanging="180"/>
+      </w:pPr>
+    </w:lvl>
+    <w:lvl w:ilvl="3" w:tplc="0409000F" w:tentative="1">
+      <w:start w:val="1"/>
+      <w:numFmt w:val="decimal"/>
+      <w:lvlText w:val="%4."/>
+      <w:lvlJc w:val="left"/>
+      <w:pPr>
+        <w:ind w:left="2880" w:hanging="360"/>
+      </w:pPr>
+    </w:lvl>
+    <w:lvl w:ilvl="4" w:tplc="04090019" w:tentative="1">
+      <w:start w:val="1"/>
+      <w:numFmt w:val="lowerLetter"/>
+      <w:lvlText w:val="%5."/>
+      <w:lvlJc w:val="left"/>
+      <w:pPr>
+        <w:ind w:left="3600" w:hanging="360"/>
+      </w:pPr>
+    </w:lvl>
+    <w:lvl w:ilvl="5" w:tplc="0409001B" w:tentative="1">
+      <w:start w:val="1"/>
+      <w:numFmt w:val="lowerRoman"/>
+      <w:lvlText w:val="%6."/>
+      <w:lvlJc w:val="right"/>
+      <w:pPr>
+        <w:ind w:left="4320" w:hanging="180"/>
+      </w:pPr>
+    </w:lvl>
+    <w:lvl w:ilvl="6" w:tplc="0409000F" w:tentative="1">
+      <w:start w:val="1"/>
+      <w:numFmt w:val="decimal"/>
+      <w:lvlText w:val="%7."/>
+      <w:lvlJc w:val="left"/>
+      <w:pPr>
+        <w:ind w:left="5040" w:hanging="360"/>
+      </w:pPr>
+    </w:lvl>
+    <w:lvl w:ilvl="7" w:tplc="04090019" w:tentative="1">
+      <w:start w:val="1"/>
+      <w:numFmt w:val="lowerLetter"/>
+      <w:lvlText w:val="%8."/>
+      <w:lvlJc w:val="left"/>
+      <w:pPr>
+        <w:ind w:left="5760" w:hanging="360"/>
+      </w:pPr>
+    </w:lvl>
+    <w:lvl w:ilvl="8" w:tplc="0409001B" w:tentative="1">
+      <w:start w:val="1"/>
+      <w:numFmt w:val="lowerRoman"/>
+      <w:lvlText w:val="%9."/>
+      <w:lvlJc w:val="right"/>
+      <w:pPr>
+        <w:ind w:left="6480" w:hanging="180"/>
+      </w:pPr>
+    </w:lvl>
+  </w:abstractNum>
+  <w:abstractNum w:abstractNumId="5">
     <w:nsid w:val="4FB34935"/>
     <w:multiLevelType w:val="hybridMultilevel"/>
     <w:tmpl w:val="592EB1D0"/>
@@ -2450,11 +4729,228 @@
       </w:pPr>
     </w:lvl>
   </w:abstractNum>
+  <w:abstractNum w:abstractNumId="6">
+    <w:nsid w:val="52D75134"/>
+    <w:multiLevelType w:val="hybridMultilevel"/>
+    <w:tmpl w:val="8612C210"/>
+    <w:lvl w:ilvl="0" w:tplc="04090011">
+      <w:start w:val="1"/>
+      <w:numFmt w:val="decimal"/>
+      <w:lvlText w:val="%1)"/>
+      <w:lvlJc w:val="left"/>
+      <w:pPr>
+        <w:ind w:left="720" w:hanging="360"/>
+      </w:pPr>
+    </w:lvl>
+    <w:lvl w:ilvl="1" w:tplc="04090019" w:tentative="1">
+      <w:start w:val="1"/>
+      <w:numFmt w:val="lowerLetter"/>
+      <w:lvlText w:val="%2."/>
+      <w:lvlJc w:val="left"/>
+      <w:pPr>
+        <w:ind w:left="1440" w:hanging="360"/>
+      </w:pPr>
+    </w:lvl>
+    <w:lvl w:ilvl="2" w:tplc="0409001B" w:tentative="1">
+      <w:start w:val="1"/>
+      <w:numFmt w:val="lowerRoman"/>
+      <w:lvlText w:val="%3."/>
+      <w:lvlJc w:val="right"/>
+      <w:pPr>
+        <w:ind w:left="2160" w:hanging="180"/>
+      </w:pPr>
+    </w:lvl>
+    <w:lvl w:ilvl="3" w:tplc="0409000F" w:tentative="1">
+      <w:start w:val="1"/>
+      <w:numFmt w:val="decimal"/>
+      <w:lvlText w:val="%4."/>
+      <w:lvlJc w:val="left"/>
+      <w:pPr>
+        <w:ind w:left="2880" w:hanging="360"/>
+      </w:pPr>
+    </w:lvl>
+    <w:lvl w:ilvl="4" w:tplc="04090019" w:tentative="1">
+      <w:start w:val="1"/>
+      <w:numFmt w:val="lowerLetter"/>
+      <w:lvlText w:val="%5."/>
+      <w:lvlJc w:val="left"/>
+      <w:pPr>
+        <w:ind w:left="3600" w:hanging="360"/>
+      </w:pPr>
+    </w:lvl>
+    <w:lvl w:ilvl="5" w:tplc="0409001B" w:tentative="1">
+      <w:start w:val="1"/>
+      <w:numFmt w:val="lowerRoman"/>
+      <w:lvlText w:val="%6."/>
+      <w:lvlJc w:val="right"/>
+      <w:pPr>
+        <w:ind w:left="4320" w:hanging="180"/>
+      </w:pPr>
+    </w:lvl>
+    <w:lvl w:ilvl="6" w:tplc="0409000F" w:tentative="1">
+      <w:start w:val="1"/>
+      <w:numFmt w:val="decimal"/>
+      <w:lvlText w:val="%7."/>
+      <w:lvlJc w:val="left"/>
+      <w:pPr>
+        <w:ind w:left="5040" w:hanging="360"/>
+      </w:pPr>
+    </w:lvl>
+    <w:lvl w:ilvl="7" w:tplc="04090019" w:tentative="1">
+      <w:start w:val="1"/>
+      <w:numFmt w:val="lowerLetter"/>
+      <w:lvlText w:val="%8."/>
+      <w:lvlJc w:val="left"/>
+      <w:pPr>
+        <w:ind w:left="5760" w:hanging="360"/>
+      </w:pPr>
+    </w:lvl>
+    <w:lvl w:ilvl="8" w:tplc="0409001B" w:tentative="1">
+      <w:start w:val="1"/>
+      <w:numFmt w:val="lowerRoman"/>
+      <w:lvlText w:val="%9."/>
+      <w:lvlJc w:val="right"/>
+      <w:pPr>
+        <w:ind w:left="6480" w:hanging="180"/>
+      </w:pPr>
+    </w:lvl>
+  </w:abstractNum>
+  <w:abstractNum w:abstractNumId="7">
+    <w:nsid w:val="602E00A8"/>
+    <w:multiLevelType w:val="hybridMultilevel"/>
+    <w:tmpl w:val="BB9E4E60"/>
+    <w:lvl w:ilvl="0" w:tplc="04090001">
+      <w:start w:val="1"/>
+      <w:numFmt w:val="bullet"/>
+      <w:lvlText w:val=""/>
+      <w:lvlJc w:val="left"/>
+      <w:pPr>
+        <w:ind w:left="1440" w:hanging="360"/>
+      </w:pPr>
+      <w:rPr>
+        <w:rFonts w:ascii="Symbol" w:hAnsi="Symbol" w:hint="default"/>
+      </w:rPr>
+    </w:lvl>
+    <w:lvl w:ilvl="1" w:tplc="04090003">
+      <w:start w:val="1"/>
+      <w:numFmt w:val="bullet"/>
+      <w:lvlText w:val="o"/>
+      <w:lvlJc w:val="left"/>
+      <w:pPr>
+        <w:ind w:left="2160" w:hanging="360"/>
+      </w:pPr>
+      <w:rPr>
+        <w:rFonts w:ascii="Courier New" w:hAnsi="Courier New" w:hint="default"/>
+      </w:rPr>
+    </w:lvl>
+    <w:lvl w:ilvl="2" w:tplc="04090005" w:tentative="1">
+      <w:start w:val="1"/>
+      <w:numFmt w:val="bullet"/>
+      <w:lvlText w:val=""/>
+      <w:lvlJc w:val="left"/>
+      <w:pPr>
+        <w:ind w:left="2880" w:hanging="360"/>
+      </w:pPr>
+      <w:rPr>
+        <w:rFonts w:ascii="Wingdings" w:hAnsi="Wingdings" w:hint="default"/>
+      </w:rPr>
+    </w:lvl>
+    <w:lvl w:ilvl="3" w:tplc="04090001" w:tentative="1">
+      <w:start w:val="1"/>
+      <w:numFmt w:val="bullet"/>
+      <w:lvlText w:val=""/>
+      <w:lvlJc w:val="left"/>
+      <w:pPr>
+        <w:ind w:left="3600" w:hanging="360"/>
+      </w:pPr>
+      <w:rPr>
+        <w:rFonts w:ascii="Symbol" w:hAnsi="Symbol" w:hint="default"/>
+      </w:rPr>
+    </w:lvl>
+    <w:lvl w:ilvl="4" w:tplc="04090003" w:tentative="1">
+      <w:start w:val="1"/>
+      <w:numFmt w:val="bullet"/>
+      <w:lvlText w:val="o"/>
+      <w:lvlJc w:val="left"/>
+      <w:pPr>
+        <w:ind w:left="4320" w:hanging="360"/>
+      </w:pPr>
+      <w:rPr>
+        <w:rFonts w:ascii="Courier New" w:hAnsi="Courier New" w:hint="default"/>
+      </w:rPr>
+    </w:lvl>
+    <w:lvl w:ilvl="5" w:tplc="04090005" w:tentative="1">
+      <w:start w:val="1"/>
+      <w:numFmt w:val="bullet"/>
+      <w:lvlText w:val=""/>
+      <w:lvlJc w:val="left"/>
+      <w:pPr>
+        <w:ind w:left="5040" w:hanging="360"/>
+      </w:pPr>
+      <w:rPr>
+        <w:rFonts w:ascii="Wingdings" w:hAnsi="Wingdings" w:hint="default"/>
+      </w:rPr>
+    </w:lvl>
+    <w:lvl w:ilvl="6" w:tplc="04090001" w:tentative="1">
+      <w:start w:val="1"/>
+      <w:numFmt w:val="bullet"/>
+      <w:lvlText w:val=""/>
+      <w:lvlJc w:val="left"/>
+      <w:pPr>
+        <w:ind w:left="5760" w:hanging="360"/>
+      </w:pPr>
+      <w:rPr>
+        <w:rFonts w:ascii="Symbol" w:hAnsi="Symbol" w:hint="default"/>
+      </w:rPr>
+    </w:lvl>
+    <w:lvl w:ilvl="7" w:tplc="04090003" w:tentative="1">
+      <w:start w:val="1"/>
+      <w:numFmt w:val="bullet"/>
+      <w:lvlText w:val="o"/>
+      <w:lvlJc w:val="left"/>
+      <w:pPr>
+        <w:ind w:left="6480" w:hanging="360"/>
+      </w:pPr>
+      <w:rPr>
+        <w:rFonts w:ascii="Courier New" w:hAnsi="Courier New" w:hint="default"/>
+      </w:rPr>
+    </w:lvl>
+    <w:lvl w:ilvl="8" w:tplc="04090005" w:tentative="1">
+      <w:start w:val="1"/>
+      <w:numFmt w:val="bullet"/>
+      <w:lvlText w:val=""/>
+      <w:lvlJc w:val="left"/>
+      <w:pPr>
+        <w:ind w:left="7200" w:hanging="360"/>
+      </w:pPr>
+      <w:rPr>
+        <w:rFonts w:ascii="Wingdings" w:hAnsi="Wingdings" w:hint="default"/>
+      </w:rPr>
+    </w:lvl>
+  </w:abstractNum>
   <w:num w:numId="1">
+    <w:abstractNumId w:val="4"/>
+  </w:num>
+  <w:num w:numId="2">
+    <w:abstractNumId w:val="5"/>
+  </w:num>
+  <w:num w:numId="3">
+    <w:abstractNumId w:val="3"/>
+  </w:num>
+  <w:num w:numId="4">
     <w:abstractNumId w:val="0"/>
   </w:num>
-  <w:num w:numId="2">
+  <w:num w:numId="5">
+    <w:abstractNumId w:val="6"/>
+  </w:num>
+  <w:num w:numId="6">
+    <w:abstractNumId w:val="7"/>
+  </w:num>
+  <w:num w:numId="7">
     <w:abstractNumId w:val="1"/>
+  </w:num>
+  <w:num w:numId="8">
+    <w:abstractNumId w:val="2"/>
   </w:num>
 </w:numbering>
 </file>

</xml_diff>